<commit_message>
updates macros, normal, and adds txt files
</commit_message>
<xml_diff>
--- a/Customize Ribbon Shortcut Names + Assigned keys.docx
+++ b/Customize Ribbon Shortcut Names + Assigned keys.docx
@@ -1,725 +1,1449 @@
 
 <file path=word/document.xml><?xml version="1.0" encoding="utf-8"?>
-<w:document xmlns:wpc="http://schemas.microsoft.com/office/word/2010/wordprocessingCanvas" xmlns:cx="http://schemas.microsoft.com/office/drawing/2014/chartex" xmlns:cx1="http://schemas.microsoft.com/office/drawing/2015/9/8/chartex" xmlns:cx2="http://schemas.microsoft.com/office/drawing/2015/10/21/chartex" xmlns:cx3="http://schemas.microsoft.com/office/drawing/2016/5/9/chartex" xmlns:cx4="http://schemas.microsoft.com/office/drawing/2016/5/10/chartex" xmlns:cx5="http://schemas.microsoft.com/office/drawing/2016/5/11/chartex" xmlns:cx6="http://schemas.microsoft.com/office/drawing/2016/5/12/chartex" xmlns:cx7="http://schemas.microsoft.com/office/drawing/2016/5/13/chartex" xmlns:cx8="http://schemas.microsoft.com/office/drawing/2016/5/14/chartex" xmlns:mc="http://schemas.openxmlformats.org/markup-compatibility/2006" xmlns:aink="http://schemas.microsoft.com/office/drawing/2016/ink" xmlns:am3d="http://schemas.microsoft.com/office/drawing/2017/model3d" xmlns:o="urn:schemas-microsoft-com:office:office" xmlns:r="http://schemas.openxmlformats.org/officeDocument/2006/relationships" xmlns:m="http://schemas.openxmlformats.org/officeDocument/2006/math" xmlns:v="urn:schemas-microsoft-com:vml" xmlns:wp14="http://schemas.microsoft.com/office/word/2010/wordprocessingDrawing" xmlns:wp="http://schemas.openxmlformats.org/drawingml/2006/wordprocessingDrawing" xmlns:w10="urn:schemas-microsoft-com:office:word" xmlns:w="http://schemas.openxmlformats.org/wordprocessingml/2006/main" xmlns:w14="http://schemas.microsoft.com/office/word/2010/wordml" xmlns:w15="http://schemas.microsoft.com/office/word/2012/wordml" xmlns:w16cex="http://schemas.microsoft.com/office/word/2018/wordml/cex" xmlns:w16cid="http://schemas.microsoft.com/office/word/2016/wordml/cid" xmlns:w16="http://schemas.microsoft.com/office/word/2018/wordml" xmlns:w16se="http://schemas.microsoft.com/office/word/2015/wordml/symex" xmlns:wpg="http://schemas.microsoft.com/office/word/2010/wordprocessingGroup" xmlns:wpi="http://schemas.microsoft.com/office/word/2010/wordprocessingInk" xmlns:wne="http://schemas.microsoft.com/office/word/2006/wordml" xmlns:wps="http://schemas.microsoft.com/office/word/2010/wordprocessingShape" mc:Ignorable="w14 w15 w16se w16cid w16 w16cex wp14">
+<w:document xmlns:wpc="http://schemas.microsoft.com/office/word/2010/wordprocessingCanvas" xmlns:cx="http://schemas.microsoft.com/office/drawing/2014/chartex" xmlns:cx1="http://schemas.microsoft.com/office/drawing/2015/9/8/chartex" xmlns:cx2="http://schemas.microsoft.com/office/drawing/2015/10/21/chartex" xmlns:cx3="http://schemas.microsoft.com/office/drawing/2016/5/9/chartex" xmlns:cx4="http://schemas.microsoft.com/office/drawing/2016/5/10/chartex" xmlns:cx5="http://schemas.microsoft.com/office/drawing/2016/5/11/chartex" xmlns:cx6="http://schemas.microsoft.com/office/drawing/2016/5/12/chartex" xmlns:cx7="http://schemas.microsoft.com/office/drawing/2016/5/13/chartex" xmlns:cx8="http://schemas.microsoft.com/office/drawing/2016/5/14/chartex" xmlns:mc="http://schemas.openxmlformats.org/markup-compatibility/2006" xmlns:aink="http://schemas.microsoft.com/office/drawing/2016/ink" xmlns:am3d="http://schemas.microsoft.com/office/drawing/2017/model3d" xmlns:o="urn:schemas-microsoft-com:office:office" xmlns:oel="http://schemas.microsoft.com/office/2019/extlst" xmlns:r="http://schemas.openxmlformats.org/officeDocument/2006/relationships" xmlns:m="http://schemas.openxmlformats.org/officeDocument/2006/math" xmlns:v="urn:schemas-microsoft-com:vml" xmlns:wp14="http://schemas.microsoft.com/office/word/2010/wordprocessingDrawing" xmlns:wp="http://schemas.openxmlformats.org/drawingml/2006/wordprocessingDrawing" xmlns:w10="urn:schemas-microsoft-com:office:word" xmlns:w="http://schemas.openxmlformats.org/wordprocessingml/2006/main" xmlns:w14="http://schemas.microsoft.com/office/word/2010/wordml" xmlns:w15="http://schemas.microsoft.com/office/word/2012/wordml" xmlns:w16cex="http://schemas.microsoft.com/office/word/2018/wordml/cex" xmlns:w16cid="http://schemas.microsoft.com/office/word/2016/wordml/cid" xmlns:w16="http://schemas.microsoft.com/office/word/2018/wordml" xmlns:w16sdtdh="http://schemas.microsoft.com/office/word/2020/wordml/sdtdatahash" xmlns:w16se="http://schemas.microsoft.com/office/word/2015/wordml/symex" xmlns:wpg="http://schemas.microsoft.com/office/word/2010/wordprocessingGroup" xmlns:wpi="http://schemas.microsoft.com/office/word/2010/wordprocessingInk" xmlns:wne="http://schemas.microsoft.com/office/word/2006/wordml" xmlns:wps="http://schemas.microsoft.com/office/word/2010/wordprocessingShape" mc:Ignorable="w14 w15 w16se w16cid w16 w16cex w16sdtdh wp14">
   <w:body>
     <w:p>
       <w:pPr>
         <w:pStyle w:val="Heading1"/>
-      </w:pPr>
-      <w:r>
+        <w:rPr>
+          <w:rFonts w:ascii="Montserrat" w:hAnsi="Montserrat"/>
+        </w:rPr>
+      </w:pPr>
+      <w:r>
+        <w:rPr>
+          <w:rFonts w:ascii="Montserrat" w:hAnsi="Montserrat"/>
+        </w:rPr>
         <w:t xml:space="preserve">MS Word </w:t>
       </w:r>
       <w:r>
+        <w:rPr>
+          <w:rFonts w:ascii="Montserrat" w:hAnsi="Montserrat"/>
+        </w:rPr>
         <w:t>Shortcuts</w:t>
       </w:r>
     </w:p>
     <w:p>
       <w:pPr>
         <w:pStyle w:val="Heading2"/>
-      </w:pPr>
-      <w:r>
+        <w:rPr>
+          <w:rFonts w:ascii="Montserrat" w:hAnsi="Montserrat"/>
+        </w:rPr>
+      </w:pPr>
+      <w:r>
+        <w:rPr>
+          <w:rFonts w:ascii="Montserrat" w:hAnsi="Montserrat"/>
+        </w:rPr>
         <w:t>01</w:t>
       </w:r>
       <w:r>
+        <w:rPr>
+          <w:rFonts w:ascii="Montserrat" w:hAnsi="Montserrat"/>
+        </w:rPr>
         <w:t>- Shortcuts</w:t>
       </w:r>
     </w:p>
     <w:p>
       <w:pPr>
         <w:pStyle w:val="Heading3"/>
-      </w:pPr>
-      <w:r>
-        <w:t>1.1- EditRedoOrRepeat</w:t>
-      </w:r>
-    </w:p>
-    <w:p>
-      <w:pPr>
-        <w:ind w:left="144"/>
-      </w:pPr>
-      <w:r>
+        <w:rPr>
+          <w:rFonts w:ascii="Montserrat" w:hAnsi="Montserrat"/>
+        </w:rPr>
+      </w:pPr>
+      <w:r>
+        <w:rPr>
+          <w:rFonts w:ascii="Montserrat" w:hAnsi="Montserrat"/>
+        </w:rPr>
+        <w:t xml:space="preserve">1.1- </w:t>
+      </w:r>
+      <w:proofErr w:type="spellStart"/>
+      <w:r>
+        <w:rPr>
+          <w:rFonts w:ascii="Montserrat" w:hAnsi="Montserrat"/>
+        </w:rPr>
+        <w:t>EditRedoOrRepeat</w:t>
+      </w:r>
+      <w:proofErr w:type="spellEnd"/>
+    </w:p>
+    <w:p>
+      <w:pPr>
+        <w:ind w:left="144"/>
+        <w:rPr>
+          <w:rFonts w:ascii="Montserrat" w:hAnsi="Montserrat"/>
+        </w:rPr>
+      </w:pPr>
+      <w:r>
+        <w:rPr>
+          <w:rFonts w:ascii="Montserrat" w:hAnsi="Montserrat"/>
+        </w:rPr>
         <w:t>Ctrl + Shift + Z</w:t>
       </w:r>
     </w:p>
     <w:p>
       <w:pPr>
         <w:pStyle w:val="Heading3"/>
-      </w:pPr>
-      <w:r>
+        <w:rPr>
+          <w:rFonts w:ascii="Montserrat" w:hAnsi="Montserrat"/>
+        </w:rPr>
+      </w:pPr>
+      <w:r>
+        <w:rPr>
+          <w:rFonts w:ascii="Montserrat" w:hAnsi="Montserrat"/>
+        </w:rPr>
         <w:t>1.2</w:t>
       </w:r>
       <w:r>
-        <w:t>- GoBack</w:t>
-      </w:r>
-    </w:p>
-    <w:p>
-      <w:pPr>
-        <w:ind w:left="144"/>
-      </w:pPr>
-      <w:r>
+        <w:rPr>
+          <w:rFonts w:ascii="Montserrat" w:hAnsi="Montserrat"/>
+        </w:rPr>
+        <w:t xml:space="preserve">- </w:t>
+      </w:r>
+      <w:proofErr w:type="spellStart"/>
+      <w:r>
+        <w:rPr>
+          <w:rFonts w:ascii="Montserrat" w:hAnsi="Montserrat"/>
+        </w:rPr>
+        <w:t>GoBack</w:t>
+      </w:r>
+      <w:proofErr w:type="spellEnd"/>
+    </w:p>
+    <w:p>
+      <w:pPr>
+        <w:ind w:left="144"/>
+        <w:rPr>
+          <w:rFonts w:ascii="Montserrat" w:hAnsi="Montserrat"/>
+        </w:rPr>
+      </w:pPr>
+      <w:r>
+        <w:rPr>
+          <w:rFonts w:ascii="Montserrat" w:hAnsi="Montserrat"/>
+        </w:rPr>
         <w:t>Alt + Left</w:t>
       </w:r>
     </w:p>
     <w:p>
       <w:pPr>
         <w:pStyle w:val="Heading3"/>
-      </w:pPr>
-      <w:r>
+        <w:rPr>
+          <w:rFonts w:ascii="Montserrat" w:hAnsi="Montserrat"/>
+        </w:rPr>
+      </w:pPr>
+      <w:r>
+        <w:rPr>
+          <w:rFonts w:ascii="Montserrat" w:hAnsi="Montserrat"/>
+        </w:rPr>
         <w:t>1.3</w:t>
       </w:r>
       <w:r>
+        <w:rPr>
+          <w:rFonts w:ascii="Montserrat" w:hAnsi="Montserrat"/>
+        </w:rPr>
         <w:t xml:space="preserve">- Collapse </w:t>
       </w:r>
       <w:r>
+        <w:rPr>
+          <w:rFonts w:ascii="Montserrat" w:hAnsi="Montserrat"/>
+        </w:rPr>
         <w:t>Heading</w:t>
       </w:r>
     </w:p>
     <w:p>
       <w:pPr>
         <w:ind w:left="144"/>
-      </w:pPr>
-      <w:r>
+        <w:rPr>
+          <w:rFonts w:ascii="Montserrat" w:hAnsi="Montserrat"/>
+        </w:rPr>
+      </w:pPr>
+      <w:r>
+        <w:rPr>
+          <w:rFonts w:ascii="Montserrat" w:hAnsi="Montserrat"/>
+        </w:rPr>
         <w:t>Ctrl + Shift + E</w:t>
       </w:r>
     </w:p>
     <w:p>
       <w:pPr>
         <w:pStyle w:val="Heading3"/>
-      </w:pPr>
-      <w:r>
+        <w:rPr>
+          <w:rFonts w:ascii="Montserrat" w:hAnsi="Montserrat"/>
+        </w:rPr>
+      </w:pPr>
+      <w:r>
+        <w:rPr>
+          <w:rFonts w:ascii="Montserrat" w:hAnsi="Montserrat"/>
+        </w:rPr>
         <w:t>1.4</w:t>
       </w:r>
       <w:r>
+        <w:rPr>
+          <w:rFonts w:ascii="Montserrat" w:hAnsi="Montserrat"/>
+        </w:rPr>
         <w:t xml:space="preserve">- Expand </w:t>
       </w:r>
       <w:r>
+        <w:rPr>
+          <w:rFonts w:ascii="Montserrat" w:hAnsi="Montserrat"/>
+        </w:rPr>
         <w:t>Heading</w:t>
       </w:r>
     </w:p>
     <w:p>
       <w:pPr>
         <w:ind w:left="144"/>
-      </w:pPr>
-      <w:r>
+        <w:rPr>
+          <w:rFonts w:ascii="Montserrat" w:hAnsi="Montserrat"/>
+        </w:rPr>
+      </w:pPr>
+      <w:r>
+        <w:rPr>
+          <w:rFonts w:ascii="Montserrat" w:hAnsi="Montserrat"/>
+        </w:rPr>
         <w:t>C</w:t>
       </w:r>
       <w:r>
+        <w:rPr>
+          <w:rFonts w:ascii="Montserrat" w:hAnsi="Montserrat"/>
+        </w:rPr>
+        <w:t>trl + E</w:t>
+      </w:r>
+    </w:p>
+    <w:p>
+      <w:pPr>
+        <w:pStyle w:val="Heading3"/>
+        <w:rPr>
+          <w:rFonts w:ascii="Montserrat" w:hAnsi="Montserrat"/>
+        </w:rPr>
+      </w:pPr>
+      <w:r>
+        <w:rPr>
+          <w:rFonts w:ascii="Montserrat" w:hAnsi="Montserrat"/>
+        </w:rPr>
+        <w:t>1.5</w:t>
+      </w:r>
+      <w:r>
+        <w:rPr>
+          <w:rFonts w:ascii="Montserrat" w:hAnsi="Montserrat"/>
+        </w:rPr>
+        <w:t xml:space="preserve">- Collapse </w:t>
+      </w:r>
+      <w:r>
+        <w:rPr>
+          <w:rFonts w:ascii="Montserrat" w:hAnsi="Montserrat"/>
+        </w:rPr>
+        <w:t>ALL</w:t>
+      </w:r>
+    </w:p>
+    <w:p>
+      <w:pPr>
+        <w:ind w:left="144"/>
+        <w:rPr>
+          <w:rFonts w:ascii="Montserrat" w:hAnsi="Montserrat"/>
+        </w:rPr>
+      </w:pPr>
+      <w:r>
+        <w:rPr>
+          <w:rFonts w:ascii="Montserrat" w:hAnsi="Montserrat"/>
+        </w:rPr>
+        <w:t>C</w:t>
+      </w:r>
+      <w:r>
+        <w:rPr>
+          <w:rFonts w:ascii="Montserrat" w:hAnsi="Montserrat"/>
+        </w:rPr>
+        <w:t>trl + R</w:t>
+      </w:r>
+    </w:p>
+    <w:p>
+      <w:pPr>
+        <w:pStyle w:val="Heading3"/>
+        <w:rPr>
+          <w:rFonts w:ascii="Montserrat" w:hAnsi="Montserrat"/>
+        </w:rPr>
+      </w:pPr>
+      <w:r>
+        <w:rPr>
+          <w:rFonts w:ascii="Montserrat" w:hAnsi="Montserrat"/>
+        </w:rPr>
+        <w:t>1.6</w:t>
+      </w:r>
+      <w:r>
+        <w:rPr>
+          <w:rFonts w:ascii="Montserrat" w:hAnsi="Montserrat"/>
+        </w:rPr>
+        <w:t xml:space="preserve">- Expand </w:t>
+      </w:r>
+      <w:r>
+        <w:rPr>
+          <w:rFonts w:ascii="Montserrat" w:hAnsi="Montserrat"/>
+        </w:rPr>
+        <w:t>ALL</w:t>
+      </w:r>
+    </w:p>
+    <w:p>
+      <w:pPr>
+        <w:ind w:left="144"/>
+        <w:rPr>
+          <w:rFonts w:ascii="Montserrat" w:hAnsi="Montserrat"/>
+        </w:rPr>
+      </w:pPr>
+      <w:r>
+        <w:rPr>
+          <w:rFonts w:ascii="Montserrat" w:hAnsi="Montserrat"/>
+        </w:rPr>
+        <w:t>C</w:t>
+      </w:r>
+      <w:r>
+        <w:rPr>
+          <w:rFonts w:ascii="Montserrat" w:hAnsi="Montserrat"/>
+        </w:rPr>
         <w:t xml:space="preserve">trl + </w:t>
       </w:r>
       <w:r>
-        <w:t>E</w:t>
+        <w:rPr>
+          <w:rFonts w:ascii="Montserrat" w:hAnsi="Montserrat"/>
+        </w:rPr>
+        <w:t>S</w:t>
+      </w:r>
+      <w:r>
+        <w:rPr>
+          <w:rFonts w:ascii="Montserrat" w:hAnsi="Montserrat"/>
+        </w:rPr>
+        <w:t>hift + R</w:t>
       </w:r>
     </w:p>
     <w:p>
       <w:pPr>
         <w:pStyle w:val="Heading3"/>
-      </w:pPr>
-      <w:r>
-        <w:t>1.5</w:t>
-      </w:r>
-      <w:r>
-        <w:t xml:space="preserve">- Collapse </w:t>
-      </w:r>
-      <w:r>
-        <w:t>ALL</w:t>
-      </w:r>
-    </w:p>
-    <w:p>
-      <w:pPr>
-        <w:ind w:left="144"/>
-      </w:pPr>
-      <w:r>
+        <w:rPr>
+          <w:rFonts w:ascii="Montserrat" w:hAnsi="Montserrat"/>
+        </w:rPr>
+      </w:pPr>
+      <w:r>
+        <w:rPr>
+          <w:rFonts w:ascii="Montserrat" w:hAnsi="Montserrat"/>
+        </w:rPr>
+        <w:t>1.7</w:t>
+      </w:r>
+      <w:r>
+        <w:rPr>
+          <w:rFonts w:ascii="Montserrat" w:hAnsi="Montserrat"/>
+        </w:rPr>
+        <w:t xml:space="preserve">- Increase </w:t>
+      </w:r>
+      <w:r>
+        <w:rPr>
+          <w:rFonts w:ascii="Montserrat" w:hAnsi="Montserrat"/>
+        </w:rPr>
+        <w:t>Indent (</w:t>
+      </w:r>
+      <w:r>
+        <w:rPr>
+          <w:rFonts w:ascii="Montserrat" w:hAnsi="Montserrat"/>
+        </w:rPr>
+        <w:t>Like Code</w:t>
+      </w:r>
+      <w:r>
+        <w:rPr>
+          <w:rFonts w:ascii="Montserrat" w:hAnsi="Montserrat"/>
+        </w:rPr>
+        <w:t>)</w:t>
+      </w:r>
+    </w:p>
+    <w:p>
+      <w:pPr>
+        <w:ind w:left="144"/>
+        <w:rPr>
+          <w:rFonts w:ascii="Montserrat" w:hAnsi="Montserrat"/>
+        </w:rPr>
+      </w:pPr>
+      <w:r>
+        <w:rPr>
+          <w:rFonts w:ascii="Montserrat" w:hAnsi="Montserrat"/>
+        </w:rPr>
         <w:t>C</w:t>
       </w:r>
       <w:r>
-        <w:t>trl + R</w:t>
+        <w:rPr>
+          <w:rFonts w:ascii="Montserrat" w:hAnsi="Montserrat"/>
+        </w:rPr>
+        <w:t>trl + T</w:t>
       </w:r>
     </w:p>
     <w:p>
       <w:pPr>
         <w:pStyle w:val="Heading3"/>
-      </w:pPr>
-      <w:r>
-        <w:t>1.6</w:t>
-      </w:r>
-      <w:r>
-        <w:t xml:space="preserve">- Expand </w:t>
-      </w:r>
-      <w:r>
-        <w:t>ALL</w:t>
-      </w:r>
-    </w:p>
-    <w:p>
-      <w:pPr>
-        <w:ind w:left="144"/>
-      </w:pPr>
-      <w:r>
+        <w:rPr>
+          <w:rFonts w:ascii="Montserrat" w:hAnsi="Montserrat"/>
+        </w:rPr>
+      </w:pPr>
+      <w:r>
+        <w:rPr>
+          <w:rFonts w:ascii="Montserrat" w:hAnsi="Montserrat"/>
+        </w:rPr>
+        <w:t>1.8</w:t>
+      </w:r>
+      <w:r>
+        <w:rPr>
+          <w:rFonts w:ascii="Montserrat" w:hAnsi="Montserrat"/>
+        </w:rPr>
+        <w:t xml:space="preserve">- Decrease </w:t>
+      </w:r>
+      <w:r>
+        <w:rPr>
+          <w:rFonts w:ascii="Montserrat" w:hAnsi="Montserrat"/>
+        </w:rPr>
+        <w:t>Indent (</w:t>
+      </w:r>
+      <w:r>
+        <w:rPr>
+          <w:rFonts w:ascii="Montserrat" w:hAnsi="Montserrat"/>
+        </w:rPr>
+        <w:t>Like Code</w:t>
+      </w:r>
+      <w:r>
+        <w:rPr>
+          <w:rFonts w:ascii="Montserrat" w:hAnsi="Montserrat"/>
+        </w:rPr>
+        <w:t>)</w:t>
+      </w:r>
+    </w:p>
+    <w:p>
+      <w:pPr>
+        <w:ind w:left="144"/>
+        <w:rPr>
+          <w:rFonts w:ascii="Montserrat" w:hAnsi="Montserrat"/>
+        </w:rPr>
+      </w:pPr>
+      <w:r>
+        <w:rPr>
+          <w:rFonts w:ascii="Montserrat" w:hAnsi="Montserrat"/>
+        </w:rPr>
         <w:t>C</w:t>
       </w:r>
       <w:r>
+        <w:rPr>
+          <w:rFonts w:ascii="Montserrat" w:hAnsi="Montserrat"/>
+        </w:rPr>
         <w:t xml:space="preserve">trl + </w:t>
       </w:r>
       <w:r>
+        <w:rPr>
+          <w:rFonts w:ascii="Montserrat" w:hAnsi="Montserrat"/>
+        </w:rPr>
         <w:t>S</w:t>
       </w:r>
       <w:r>
-        <w:t>hift + R</w:t>
+        <w:rPr>
+          <w:rFonts w:ascii="Montserrat" w:hAnsi="Montserrat"/>
+        </w:rPr>
+        <w:t>hift + T</w:t>
       </w:r>
     </w:p>
     <w:p>
       <w:pPr>
         <w:pStyle w:val="Heading3"/>
-      </w:pPr>
-      <w:r>
-        <w:t>1.7</w:t>
-      </w:r>
-      <w:r>
-        <w:t xml:space="preserve">- Increase </w:t>
-      </w:r>
-      <w:r>
-        <w:t>Indent (</w:t>
-      </w:r>
-      <w:r>
-        <w:t>Like Code</w:t>
-      </w:r>
-      <w:r>
-        <w:t>)</w:t>
-      </w:r>
-    </w:p>
-    <w:p>
-      <w:pPr>
-        <w:ind w:left="144"/>
-      </w:pPr>
-      <w:r>
+        <w:rPr>
+          <w:rFonts w:ascii="Montserrat" w:hAnsi="Montserrat"/>
+        </w:rPr>
+      </w:pPr>
+      <w:r>
+        <w:rPr>
+          <w:rFonts w:ascii="Montserrat" w:hAnsi="Montserrat"/>
+        </w:rPr>
+        <w:t>1.9</w:t>
+      </w:r>
+      <w:r>
+        <w:rPr>
+          <w:rFonts w:ascii="Montserrat" w:hAnsi="Montserrat"/>
+        </w:rPr>
+        <w:t xml:space="preserve">- </w:t>
+      </w:r>
+      <w:proofErr w:type="spellStart"/>
+      <w:r>
+        <w:rPr>
+          <w:rFonts w:ascii="Montserrat" w:hAnsi="Montserrat"/>
+        </w:rPr>
+        <w:t>CenterPara</w:t>
+      </w:r>
+      <w:proofErr w:type="spellEnd"/>
+    </w:p>
+    <w:p>
+      <w:pPr>
+        <w:ind w:left="144"/>
+        <w:rPr>
+          <w:rFonts w:ascii="Montserrat" w:hAnsi="Montserrat"/>
+        </w:rPr>
+      </w:pPr>
+      <w:r>
+        <w:rPr>
+          <w:rFonts w:ascii="Montserrat" w:hAnsi="Montserrat"/>
+        </w:rPr>
         <w:t>C</w:t>
       </w:r>
       <w:r>
-        <w:t>trl + T</w:t>
+        <w:rPr>
+          <w:rFonts w:ascii="Montserrat" w:hAnsi="Montserrat"/>
+        </w:rPr>
+        <w:t>trl + ~</w:t>
       </w:r>
     </w:p>
     <w:p>
       <w:pPr>
         <w:pStyle w:val="Heading3"/>
-      </w:pPr>
-      <w:r>
-        <w:t>1.8</w:t>
-      </w:r>
-      <w:r>
-        <w:t xml:space="preserve">- Decrease </w:t>
-      </w:r>
-      <w:r>
-        <w:t>Indent (</w:t>
-      </w:r>
-      <w:r>
-        <w:t>Like Code</w:t>
-      </w:r>
-      <w:r>
-        <w:t>)</w:t>
-      </w:r>
-    </w:p>
-    <w:p>
-      <w:pPr>
-        <w:ind w:left="144"/>
-      </w:pPr>
-      <w:r>
+        <w:rPr>
+          <w:rFonts w:ascii="Montserrat" w:hAnsi="Montserrat"/>
+        </w:rPr>
+      </w:pPr>
+      <w:r>
+        <w:rPr>
+          <w:rFonts w:ascii="Montserrat" w:hAnsi="Montserrat"/>
+        </w:rPr>
+        <w:t>1.10</w:t>
+      </w:r>
+      <w:r>
+        <w:rPr>
+          <w:rFonts w:ascii="Montserrat" w:hAnsi="Montserrat"/>
+        </w:rPr>
+        <w:t xml:space="preserve">- </w:t>
+      </w:r>
+      <w:proofErr w:type="spellStart"/>
+      <w:r>
+        <w:rPr>
+          <w:rFonts w:ascii="Montserrat" w:hAnsi="Montserrat"/>
+        </w:rPr>
+        <w:t>TableInsertTable</w:t>
+      </w:r>
+      <w:proofErr w:type="spellEnd"/>
+    </w:p>
+    <w:p>
+      <w:pPr>
+        <w:ind w:left="144"/>
+        <w:rPr>
+          <w:rFonts w:ascii="Montserrat" w:hAnsi="Montserrat"/>
+        </w:rPr>
+      </w:pPr>
+      <w:r>
+        <w:rPr>
+          <w:rFonts w:ascii="Montserrat" w:hAnsi="Montserrat"/>
+        </w:rPr>
         <w:t>C</w:t>
       </w:r>
       <w:r>
-        <w:t xml:space="preserve">trl + </w:t>
-      </w:r>
-      <w:r>
+        <w:rPr>
+          <w:rFonts w:ascii="Montserrat" w:hAnsi="Montserrat"/>
+        </w:rPr>
+        <w:t>trl + 1</w:t>
+      </w:r>
+    </w:p>
+    <w:p>
+      <w:pPr>
+        <w:pStyle w:val="Heading3"/>
+        <w:rPr>
+          <w:rFonts w:ascii="Montserrat" w:hAnsi="Montserrat"/>
+        </w:rPr>
+      </w:pPr>
+      <w:r>
+        <w:rPr>
+          <w:rFonts w:ascii="Montserrat" w:hAnsi="Montserrat"/>
+        </w:rPr>
+        <w:t>1.11</w:t>
+      </w:r>
+      <w:r>
+        <w:rPr>
+          <w:rFonts w:ascii="Montserrat" w:hAnsi="Montserrat"/>
+        </w:rPr>
+        <w:t xml:space="preserve">- Continue </w:t>
+      </w:r>
+      <w:r>
+        <w:rPr>
+          <w:rFonts w:ascii="Montserrat" w:hAnsi="Montserrat"/>
+        </w:rPr>
+        <w:t>Title Numbering</w:t>
+      </w:r>
+    </w:p>
+    <w:p>
+      <w:pPr>
+        <w:ind w:left="144"/>
+        <w:rPr>
+          <w:rFonts w:ascii="Montserrat" w:hAnsi="Montserrat"/>
+        </w:rPr>
+      </w:pPr>
+      <w:r>
+        <w:rPr>
+          <w:rFonts w:ascii="Montserrat" w:hAnsi="Montserrat"/>
+        </w:rPr>
+        <w:t>A</w:t>
+      </w:r>
+      <w:r>
+        <w:rPr>
+          <w:rFonts w:ascii="Montserrat" w:hAnsi="Montserrat"/>
+        </w:rPr>
+        <w:t>lt</w:t>
+      </w:r>
+      <w:r>
+        <w:rPr>
+          <w:rFonts w:ascii="Montserrat" w:hAnsi="Montserrat"/>
+        </w:rPr>
+        <w:t xml:space="preserve"> </w:t>
+      </w:r>
+      <w:r>
+        <w:rPr>
+          <w:rFonts w:ascii="Montserrat" w:hAnsi="Montserrat"/>
+        </w:rPr>
+        <w:t>+</w:t>
+      </w:r>
+      <w:r>
+        <w:rPr>
+          <w:rFonts w:ascii="Montserrat" w:hAnsi="Montserrat"/>
+        </w:rPr>
+        <w:t xml:space="preserve"> E</w:t>
+      </w:r>
+      <w:r>
+        <w:rPr>
+          <w:rFonts w:ascii="Montserrat" w:hAnsi="Montserrat"/>
+        </w:rPr>
+        <w:t>nter</w:t>
+      </w:r>
+    </w:p>
+    <w:p>
+      <w:pPr>
+        <w:pStyle w:val="Heading3"/>
+        <w:rPr>
+          <w:rFonts w:ascii="Montserrat" w:hAnsi="Montserrat"/>
+        </w:rPr>
+      </w:pPr>
+      <w:r>
+        <w:rPr>
+          <w:rFonts w:ascii="Montserrat" w:hAnsi="Montserrat"/>
+        </w:rPr>
+        <w:lastRenderedPageBreak/>
+        <w:t>1.12</w:t>
+      </w:r>
+      <w:r>
+        <w:rPr>
+          <w:rFonts w:ascii="Montserrat" w:hAnsi="Montserrat"/>
+        </w:rPr>
+        <w:t xml:space="preserve">- Case </w:t>
+      </w:r>
+      <w:r>
+        <w:rPr>
+          <w:rFonts w:ascii="Montserrat" w:hAnsi="Montserrat"/>
+        </w:rPr>
+        <w:t>Conversion ALL</w:t>
+      </w:r>
+    </w:p>
+    <w:p>
+      <w:pPr>
+        <w:ind w:left="144"/>
+        <w:rPr>
+          <w:rFonts w:ascii="Montserrat" w:hAnsi="Montserrat"/>
+        </w:rPr>
+      </w:pPr>
+      <w:r>
+        <w:rPr>
+          <w:rFonts w:ascii="Montserrat" w:hAnsi="Montserrat"/>
+        </w:rPr>
         <w:t>S</w:t>
       </w:r>
       <w:r>
-        <w:t>hift + T</w:t>
+        <w:rPr>
+          <w:rFonts w:ascii="Montserrat" w:hAnsi="Montserrat"/>
+        </w:rPr>
+        <w:t>hift + f3</w:t>
       </w:r>
     </w:p>
     <w:p>
       <w:pPr>
         <w:pStyle w:val="Heading3"/>
-      </w:pPr>
-      <w:r>
-        <w:t>1.9</w:t>
-      </w:r>
-      <w:r>
-        <w:t>- CenterPara</w:t>
-      </w:r>
-    </w:p>
-    <w:p>
-      <w:pPr>
-        <w:ind w:left="144"/>
-      </w:pPr>
-      <w:r>
-        <w:t>C</w:t>
-      </w:r>
-      <w:r>
-        <w:t>trl + ~</w:t>
+        <w:rPr>
+          <w:rFonts w:ascii="Montserrat" w:hAnsi="Montserrat"/>
+        </w:rPr>
+      </w:pPr>
+      <w:r>
+        <w:rPr>
+          <w:rFonts w:ascii="Montserrat" w:hAnsi="Montserrat"/>
+        </w:rPr>
+        <w:t>1.13</w:t>
+      </w:r>
+      <w:r>
+        <w:rPr>
+          <w:rFonts w:ascii="Montserrat" w:hAnsi="Montserrat"/>
+        </w:rPr>
+        <w:t>- Headings</w:t>
+      </w:r>
+    </w:p>
+    <w:p>
+      <w:pPr>
+        <w:ind w:left="144"/>
+        <w:rPr>
+          <w:rFonts w:ascii="Montserrat" w:hAnsi="Montserrat"/>
+        </w:rPr>
+      </w:pPr>
+      <w:r>
+        <w:rPr>
+          <w:rFonts w:ascii="Montserrat" w:hAnsi="Montserrat"/>
+        </w:rPr>
+        <w:t>A</w:t>
+      </w:r>
+      <w:r>
+        <w:rPr>
+          <w:rFonts w:ascii="Montserrat" w:hAnsi="Montserrat"/>
+        </w:rPr>
+        <w:t>lt + 1 (2,3,4...)</w:t>
+      </w:r>
+    </w:p>
+    <w:p>
+      <w:pPr>
+        <w:ind w:left="144"/>
+        <w:rPr>
+          <w:rFonts w:ascii="Montserrat" w:hAnsi="Montserrat"/>
+        </w:rPr>
+      </w:pPr>
+      <w:r>
+        <w:rPr>
+          <w:rFonts w:ascii="Montserrat" w:hAnsi="Montserrat"/>
+        </w:rPr>
+        <w:t>OR</w:t>
+      </w:r>
+    </w:p>
+    <w:p>
+      <w:pPr>
+        <w:ind w:left="144"/>
+        <w:rPr>
+          <w:rFonts w:ascii="Montserrat" w:hAnsi="Montserrat"/>
+        </w:rPr>
+      </w:pPr>
+      <w:r>
+        <w:rPr>
+          <w:rFonts w:ascii="Montserrat" w:hAnsi="Montserrat"/>
+        </w:rPr>
+        <w:t>Ctrl + Shift + Alt (</w:t>
+      </w:r>
+      <w:proofErr w:type="gramStart"/>
+      <w:r>
+        <w:rPr>
+          <w:rFonts w:ascii="Montserrat" w:hAnsi="Montserrat"/>
+        </w:rPr>
+        <w:t>Q,A</w:t>
+      </w:r>
+      <w:proofErr w:type="gramEnd"/>
+      <w:r>
+        <w:rPr>
+          <w:rFonts w:ascii="Montserrat" w:hAnsi="Montserrat"/>
+        </w:rPr>
+        <w:t>,S,Z,X,D,C) for headings 0,2,3,4,5,6,7 respectively</w:t>
       </w:r>
     </w:p>
     <w:p>
       <w:pPr>
         <w:pStyle w:val="Heading3"/>
-      </w:pPr>
-      <w:r>
-        <w:t>1.10</w:t>
-      </w:r>
-      <w:r>
-        <w:t>- TableInsertTable</w:t>
-      </w:r>
-    </w:p>
-    <w:p>
-      <w:pPr>
-        <w:ind w:left="144"/>
-      </w:pPr>
-      <w:r>
-        <w:t>C</w:t>
-      </w:r>
-      <w:r>
-        <w:t>trl + 1</w:t>
+        <w:rPr>
+          <w:rFonts w:ascii="Montserrat" w:hAnsi="Montserrat"/>
+        </w:rPr>
+      </w:pPr>
+      <w:r>
+        <w:rPr>
+          <w:rFonts w:ascii="Montserrat" w:hAnsi="Montserrat"/>
+        </w:rPr>
+        <w:t>1.14</w:t>
+      </w:r>
+      <w:r>
+        <w:rPr>
+          <w:rFonts w:ascii="Montserrat" w:hAnsi="Montserrat"/>
+        </w:rPr>
+        <w:t xml:space="preserve">- Font </w:t>
+      </w:r>
+      <w:r>
+        <w:rPr>
+          <w:rFonts w:ascii="Montserrat" w:hAnsi="Montserrat"/>
+        </w:rPr>
+        <w:t>Colors</w:t>
+      </w:r>
+    </w:p>
+    <w:p>
+      <w:pPr>
+        <w:ind w:left="144"/>
+        <w:rPr>
+          <w:rFonts w:ascii="Montserrat" w:hAnsi="Montserrat"/>
+        </w:rPr>
+      </w:pPr>
+      <w:r>
+        <w:rPr>
+          <w:rFonts w:ascii="Montserrat" w:hAnsi="Montserrat"/>
+        </w:rPr>
+        <w:t xml:space="preserve">Ctrl </w:t>
+      </w:r>
+      <w:r>
+        <w:rPr>
+          <w:rFonts w:ascii="Montserrat" w:hAnsi="Montserrat"/>
+        </w:rPr>
+        <w:t>+ 4 (5,6,7,8,9,0)</w:t>
       </w:r>
     </w:p>
     <w:p>
       <w:pPr>
         <w:pStyle w:val="Heading3"/>
-      </w:pPr>
-      <w:r>
-        <w:t>1.11</w:t>
-      </w:r>
-      <w:r>
-        <w:t xml:space="preserve">- Continue </w:t>
-      </w:r>
-      <w:r>
-        <w:t>Title Numbering</w:t>
-      </w:r>
-    </w:p>
-    <w:p>
-      <w:pPr>
-        <w:ind w:left="144"/>
-      </w:pPr>
-      <w:r>
-        <w:t>A</w:t>
-      </w:r>
-      <w:r>
-        <w:t>lt</w:t>
-      </w:r>
-      <w:r>
-        <w:t xml:space="preserve"> </w:t>
-      </w:r>
-      <w:r>
-        <w:t>+</w:t>
-      </w:r>
-      <w:r>
-        <w:t xml:space="preserve"> E</w:t>
-      </w:r>
-      <w:r>
-        <w:t>nter</w:t>
+        <w:rPr>
+          <w:rFonts w:ascii="Montserrat" w:hAnsi="Montserrat"/>
+        </w:rPr>
+      </w:pPr>
+      <w:r>
+        <w:rPr>
+          <w:rFonts w:ascii="Montserrat" w:hAnsi="Montserrat"/>
+        </w:rPr>
+        <w:t>1.15</w:t>
+      </w:r>
+      <w:r>
+        <w:rPr>
+          <w:rFonts w:ascii="Montserrat" w:hAnsi="Montserrat"/>
+        </w:rPr>
+        <w:t xml:space="preserve">- Grow </w:t>
+      </w:r>
+      <w:r>
+        <w:rPr>
+          <w:rFonts w:ascii="Montserrat" w:hAnsi="Montserrat"/>
+        </w:rPr>
+        <w:t>Font</w:t>
+      </w:r>
+    </w:p>
+    <w:p>
+      <w:pPr>
+        <w:ind w:left="144"/>
+        <w:rPr>
+          <w:rFonts w:ascii="Montserrat" w:hAnsi="Montserrat"/>
+        </w:rPr>
+      </w:pPr>
+      <w:r>
+        <w:rPr>
+          <w:rFonts w:ascii="Montserrat" w:hAnsi="Montserrat"/>
+        </w:rPr>
+        <w:t xml:space="preserve">Ctrl </w:t>
+      </w:r>
+      <w:proofErr w:type="gramStart"/>
+      <w:r>
+        <w:rPr>
+          <w:rFonts w:ascii="Montserrat" w:hAnsi="Montserrat"/>
+        </w:rPr>
+        <w:t>+ ]</w:t>
+      </w:r>
+      <w:proofErr w:type="gramEnd"/>
+      <w:r>
+        <w:rPr>
+          <w:rFonts w:ascii="Montserrat" w:hAnsi="Montserrat"/>
+        </w:rPr>
+        <w:t xml:space="preserve">   OR          ctrl + shift + &gt;</w:t>
       </w:r>
     </w:p>
     <w:p>
       <w:pPr>
         <w:pStyle w:val="Heading3"/>
-      </w:pPr>
-      <w:r>
-        <w:t>1.12</w:t>
-      </w:r>
-      <w:r>
-        <w:t xml:space="preserve">- Case </w:t>
-      </w:r>
-      <w:r>
-        <w:t>Conversion ALL</w:t>
-      </w:r>
-    </w:p>
-    <w:p>
-      <w:pPr>
-        <w:ind w:left="144"/>
-      </w:pPr>
-      <w:r>
-        <w:t>S</w:t>
-      </w:r>
-      <w:r>
-        <w:t>hift + f3</w:t>
-      </w:r>
-    </w:p>
-    <w:p>
-      <w:pPr>
-        <w:pStyle w:val="Heading3"/>
-      </w:pPr>
-      <w:r>
-        <w:lastRenderedPageBreak/>
-        <w:t>1.13</w:t>
-      </w:r>
-      <w:r>
-        <w:t>- Headings</w:t>
-      </w:r>
-    </w:p>
-    <w:p>
-      <w:pPr>
-        <w:ind w:left="144"/>
-      </w:pPr>
-      <w:r>
-        <w:t>A</w:t>
-      </w:r>
-      <w:r>
-        <w:t>lt + 1 (2,3,4...)</w:t>
-      </w:r>
-    </w:p>
-    <w:p>
-      <w:pPr>
-        <w:ind w:left="144"/>
-      </w:pPr>
-      <w:r>
-        <w:t>OR</w:t>
-      </w:r>
-    </w:p>
-    <w:p>
-      <w:pPr>
-        <w:ind w:left="144"/>
-      </w:pPr>
-      <w:r>
-        <w:t>Ctrl + Shift + Alt (Q,A,S,Z,X,D,C) for headings 0,2,3,4,5,6,7 respectively</w:t>
-      </w:r>
-    </w:p>
-    <w:p>
-      <w:pPr>
-        <w:pStyle w:val="Heading3"/>
-      </w:pPr>
-      <w:r>
-        <w:t>1.14</w:t>
-      </w:r>
-      <w:r>
-        <w:t xml:space="preserve">- Font </w:t>
-      </w:r>
-      <w:r>
-        <w:t>Colors</w:t>
-      </w:r>
-    </w:p>
-    <w:p>
-      <w:pPr>
-        <w:ind w:left="144"/>
-      </w:pPr>
-      <w:r>
+        <w:rPr>
+          <w:rFonts w:ascii="Montserrat" w:hAnsi="Montserrat"/>
+        </w:rPr>
+      </w:pPr>
+      <w:r>
+        <w:rPr>
+          <w:rFonts w:ascii="Montserrat" w:hAnsi="Montserrat"/>
+        </w:rPr>
+        <w:t>1.16</w:t>
+      </w:r>
+      <w:r>
+        <w:rPr>
+          <w:rFonts w:ascii="Montserrat" w:hAnsi="Montserrat"/>
+        </w:rPr>
+        <w:t xml:space="preserve">- Shrink </w:t>
+      </w:r>
+      <w:r>
+        <w:rPr>
+          <w:rFonts w:ascii="Montserrat" w:hAnsi="Montserrat"/>
+        </w:rPr>
+        <w:t>Font</w:t>
+      </w:r>
+    </w:p>
+    <w:p>
+      <w:pPr>
+        <w:ind w:left="144"/>
+        <w:rPr>
+          <w:rFonts w:ascii="Montserrat" w:hAnsi="Montserrat"/>
+        </w:rPr>
+      </w:pPr>
+      <w:r>
+        <w:rPr>
+          <w:rFonts w:ascii="Montserrat" w:hAnsi="Montserrat"/>
+        </w:rPr>
         <w:t xml:space="preserve">Ctrl </w:t>
       </w:r>
       <w:r>
-        <w:t>+ 4 (5,6,7,8,9,0)</w:t>
-      </w:r>
-    </w:p>
-    <w:p>
-      <w:pPr>
-        <w:pStyle w:val="Heading3"/>
-      </w:pPr>
-      <w:r>
-        <w:t>1.15</w:t>
-      </w:r>
-      <w:r>
-        <w:t xml:space="preserve">- Grow </w:t>
-      </w:r>
-      <w:r>
-        <w:t>Font</w:t>
-      </w:r>
-    </w:p>
-    <w:p>
-      <w:pPr>
-        <w:ind w:left="144"/>
-      </w:pPr>
-      <w:r>
-        <w:t xml:space="preserve">Ctrl </w:t>
-      </w:r>
-      <w:r>
-        <w:t xml:space="preserve">+ ]   OR          ctrl + shift + </w:t>
-      </w:r>
-      <w:r>
-        <w:t>&gt;</w:t>
-      </w:r>
-    </w:p>
-    <w:p>
-      <w:pPr>
-        <w:pStyle w:val="Heading3"/>
-      </w:pPr>
-      <w:r>
-        <w:t>1.16</w:t>
-      </w:r>
-      <w:r>
-        <w:t xml:space="preserve">- Shrink </w:t>
-      </w:r>
-      <w:r>
-        <w:t>Font</w:t>
-      </w:r>
-    </w:p>
-    <w:p>
-      <w:pPr>
-        <w:ind w:left="144"/>
-      </w:pPr>
-      <w:r>
-        <w:t xml:space="preserve">Ctrl </w:t>
-      </w:r>
-      <w:r>
+        <w:rPr>
+          <w:rFonts w:ascii="Montserrat" w:hAnsi="Montserrat"/>
+        </w:rPr>
         <w:t xml:space="preserve">+ </w:t>
       </w:r>
       <w:r>
         <w:rPr>
+          <w:rFonts w:ascii="Montserrat" w:hAnsi="Montserrat"/>
           <w:sz w:val="20"/>
           <w:szCs w:val="20"/>
         </w:rPr>
         <w:t>[</w:t>
       </w:r>
       <w:r>
+        <w:rPr>
+          <w:rFonts w:ascii="Montserrat" w:hAnsi="Montserrat"/>
+        </w:rPr>
         <w:t xml:space="preserve">   OR          ctrl + shift + &lt;</w:t>
       </w:r>
     </w:p>
     <w:p>
       <w:pPr>
         <w:pStyle w:val="Heading3"/>
-      </w:pPr>
-      <w:r>
+        <w:rPr>
+          <w:rFonts w:ascii="Montserrat" w:hAnsi="Montserrat"/>
+        </w:rPr>
+      </w:pPr>
+      <w:r>
+        <w:rPr>
+          <w:rFonts w:ascii="Montserrat" w:hAnsi="Montserrat"/>
+        </w:rPr>
         <w:t>1.17</w:t>
       </w:r>
       <w:r>
+        <w:rPr>
+          <w:rFonts w:ascii="Montserrat" w:hAnsi="Montserrat"/>
+        </w:rPr>
         <w:t xml:space="preserve">- Insert </w:t>
       </w:r>
       <w:r>
+        <w:rPr>
+          <w:rFonts w:ascii="Montserrat" w:hAnsi="Montserrat"/>
+        </w:rPr>
         <w:t>Annotation (Comment)</w:t>
       </w:r>
     </w:p>
     <w:p>
       <w:pPr>
         <w:ind w:left="144"/>
-      </w:pPr>
-      <w:r>
+        <w:rPr>
+          <w:rFonts w:ascii="Montserrat" w:hAnsi="Montserrat"/>
+        </w:rPr>
+      </w:pPr>
+      <w:r>
+        <w:rPr>
+          <w:rFonts w:ascii="Montserrat" w:hAnsi="Montserrat"/>
+        </w:rPr>
         <w:t xml:space="preserve">Ctrl </w:t>
       </w:r>
-      <w:r>
+      <w:proofErr w:type="gramStart"/>
+      <w:r>
+        <w:rPr>
+          <w:rFonts w:ascii="Montserrat" w:hAnsi="Montserrat"/>
+        </w:rPr>
         <w:t>+ ;</w:t>
       </w:r>
+      <w:proofErr w:type="gramEnd"/>
     </w:p>
     <w:p>
       <w:pPr>
         <w:pStyle w:val="Heading3"/>
-      </w:pPr>
-      <w:r>
+        <w:rPr>
+          <w:rFonts w:ascii="Montserrat" w:hAnsi="Montserrat"/>
+        </w:rPr>
+      </w:pPr>
+      <w:r>
+        <w:rPr>
+          <w:rFonts w:ascii="Montserrat" w:hAnsi="Montserrat"/>
+        </w:rPr>
         <w:t>1.18</w:t>
       </w:r>
       <w:r>
+        <w:rPr>
+          <w:rFonts w:ascii="Montserrat" w:hAnsi="Montserrat"/>
+        </w:rPr>
         <w:t xml:space="preserve">- Show </w:t>
       </w:r>
       <w:r>
-        <w:t>Comment</w:t>
-      </w:r>
-      <w:r>
-        <w:t>s</w:t>
-      </w:r>
-    </w:p>
-    <w:p>
-      <w:pPr>
-        <w:ind w:left="144"/>
-      </w:pPr>
-      <w:r>
+        <w:rPr>
+          <w:rFonts w:ascii="Montserrat" w:hAnsi="Montserrat"/>
+        </w:rPr>
+        <w:t>Comments</w:t>
+      </w:r>
+    </w:p>
+    <w:p>
+      <w:pPr>
+        <w:ind w:left="144"/>
+        <w:rPr>
+          <w:rFonts w:ascii="Montserrat" w:hAnsi="Montserrat"/>
+        </w:rPr>
+      </w:pPr>
+      <w:r>
+        <w:rPr>
+          <w:rFonts w:ascii="Montserrat" w:hAnsi="Montserrat"/>
+        </w:rPr>
         <w:t xml:space="preserve">Ctrl </w:t>
       </w:r>
       <w:r>
-        <w:t xml:space="preserve">+ </w:t>
-      </w:r>
-      <w:r>
-        <w:t>/ (or ctrl + L)</w:t>
+        <w:rPr>
+          <w:rFonts w:ascii="Montserrat" w:hAnsi="Montserrat"/>
+        </w:rPr>
+        <w:t>+ / (or ctrl + L)</w:t>
       </w:r>
     </w:p>
     <w:p>
       <w:pPr>
         <w:pStyle w:val="Heading3"/>
-      </w:pPr>
-      <w:r>
+        <w:rPr>
+          <w:rFonts w:ascii="Montserrat" w:hAnsi="Montserrat"/>
+        </w:rPr>
+      </w:pPr>
+      <w:r>
+        <w:rPr>
+          <w:rFonts w:ascii="Montserrat" w:hAnsi="Montserrat"/>
+        </w:rPr>
         <w:t>1.19</w:t>
       </w:r>
       <w:r>
-        <w:t>- ReadingMode</w:t>
-      </w:r>
-    </w:p>
-    <w:p>
-      <w:pPr>
-        <w:ind w:left="144"/>
-      </w:pPr>
-      <w:r>
-        <w:t xml:space="preserve">Ctrl + ! (or ctrl + </w:t>
-      </w:r>
-      <w:r>
-        <w:t>\</w:t>
-      </w:r>
-      <w:r>
-        <w:t>)</w:t>
+        <w:rPr>
+          <w:rFonts w:ascii="Montserrat" w:hAnsi="Montserrat"/>
+        </w:rPr>
+        <w:t xml:space="preserve">- </w:t>
+      </w:r>
+      <w:proofErr w:type="spellStart"/>
+      <w:r>
+        <w:rPr>
+          <w:rFonts w:ascii="Montserrat" w:hAnsi="Montserrat"/>
+        </w:rPr>
+        <w:t>ReadingMode</w:t>
+      </w:r>
+      <w:proofErr w:type="spellEnd"/>
+    </w:p>
+    <w:p>
+      <w:pPr>
+        <w:ind w:left="144"/>
+        <w:rPr>
+          <w:rFonts w:ascii="Montserrat" w:hAnsi="Montserrat"/>
+        </w:rPr>
+      </w:pPr>
+      <w:r>
+        <w:rPr>
+          <w:rFonts w:ascii="Montserrat" w:hAnsi="Montserrat"/>
+        </w:rPr>
+        <w:t xml:space="preserve">Ctrl </w:t>
+      </w:r>
+      <w:proofErr w:type="gramStart"/>
+      <w:r>
+        <w:rPr>
+          <w:rFonts w:ascii="Montserrat" w:hAnsi="Montserrat"/>
+        </w:rPr>
+        <w:t>+ !</w:t>
+      </w:r>
+      <w:proofErr w:type="gramEnd"/>
+      <w:r>
+        <w:rPr>
+          <w:rFonts w:ascii="Montserrat" w:hAnsi="Montserrat"/>
+        </w:rPr>
+        <w:t xml:space="preserve"> (</w:t>
+      </w:r>
+      <w:proofErr w:type="gramStart"/>
+      <w:r>
+        <w:rPr>
+          <w:rFonts w:ascii="Montserrat" w:hAnsi="Montserrat"/>
+        </w:rPr>
+        <w:t>or</w:t>
+      </w:r>
+      <w:proofErr w:type="gramEnd"/>
+      <w:r>
+        <w:rPr>
+          <w:rFonts w:ascii="Montserrat" w:hAnsi="Montserrat"/>
+        </w:rPr>
+        <w:t xml:space="preserve"> ctrl + \)</w:t>
       </w:r>
     </w:p>
     <w:p>
       <w:pPr>
         <w:pStyle w:val="Heading3"/>
-      </w:pPr>
-      <w:r>
+        <w:rPr>
+          <w:rFonts w:ascii="Montserrat" w:hAnsi="Montserrat"/>
+        </w:rPr>
+      </w:pPr>
+      <w:r>
+        <w:rPr>
+          <w:rFonts w:ascii="Montserrat" w:hAnsi="Montserrat"/>
+        </w:rPr>
         <w:t>1.20</w:t>
       </w:r>
       <w:r>
-        <w:t>- ViewPage</w:t>
-      </w:r>
-    </w:p>
-    <w:p>
-      <w:pPr>
-        <w:ind w:left="144"/>
-      </w:pPr>
-      <w:r>
+        <w:rPr>
+          <w:rFonts w:ascii="Montserrat" w:hAnsi="Montserrat"/>
+        </w:rPr>
+        <w:t xml:space="preserve">- </w:t>
+      </w:r>
+      <w:proofErr w:type="spellStart"/>
+      <w:r>
+        <w:rPr>
+          <w:rFonts w:ascii="Montserrat" w:hAnsi="Montserrat"/>
+        </w:rPr>
+        <w:t>ViewPage</w:t>
+      </w:r>
+      <w:proofErr w:type="spellEnd"/>
+    </w:p>
+    <w:p>
+      <w:pPr>
+        <w:ind w:left="144"/>
+        <w:rPr>
+          <w:rFonts w:ascii="Montserrat" w:hAnsi="Montserrat"/>
+        </w:rPr>
+      </w:pPr>
+      <w:r>
+        <w:rPr>
+          <w:rFonts w:ascii="Montserrat" w:hAnsi="Montserrat"/>
+        </w:rPr>
         <w:t>Escape button</w:t>
       </w:r>
       <w:r>
+        <w:rPr>
+          <w:rFonts w:ascii="Montserrat" w:hAnsi="Montserrat"/>
+        </w:rPr>
         <w:t xml:space="preserve"> (or ctrl + shift + \ === ctrl + |)</w:t>
       </w:r>
     </w:p>
     <w:p>
       <w:pPr>
         <w:pStyle w:val="Heading3"/>
-      </w:pPr>
-      <w:r>
+        <w:rPr>
+          <w:rFonts w:ascii="Montserrat" w:hAnsi="Montserrat"/>
+        </w:rPr>
+      </w:pPr>
+      <w:r>
+        <w:rPr>
+          <w:rFonts w:ascii="Montserrat" w:hAnsi="Montserrat"/>
+        </w:rPr>
         <w:t>1.21</w:t>
       </w:r>
       <w:r>
-        <w:t>- NavPane</w:t>
-      </w:r>
-    </w:p>
-    <w:p>
-      <w:pPr>
-        <w:ind w:left="144"/>
-      </w:pPr>
-      <w:r>
+        <w:rPr>
+          <w:rFonts w:ascii="Montserrat" w:hAnsi="Montserrat"/>
+        </w:rPr>
+        <w:t xml:space="preserve">- </w:t>
+      </w:r>
+      <w:proofErr w:type="spellStart"/>
+      <w:r>
+        <w:rPr>
+          <w:rFonts w:ascii="Montserrat" w:hAnsi="Montserrat"/>
+        </w:rPr>
+        <w:t>NavPane</w:t>
+      </w:r>
+      <w:proofErr w:type="spellEnd"/>
+    </w:p>
+    <w:p>
+      <w:pPr>
+        <w:ind w:left="144"/>
+        <w:rPr>
+          <w:rFonts w:ascii="Montserrat" w:hAnsi="Montserrat"/>
+        </w:rPr>
+      </w:pPr>
+      <w:r>
+        <w:rPr>
+          <w:rFonts w:ascii="Montserrat" w:hAnsi="Montserrat"/>
+        </w:rPr>
         <w:t xml:space="preserve">Ctrl </w:t>
       </w:r>
       <w:r>
+        <w:rPr>
+          <w:rFonts w:ascii="Montserrat" w:hAnsi="Montserrat"/>
+        </w:rPr>
         <w:t>+ H</w:t>
       </w:r>
     </w:p>
     <w:p>
       <w:pPr>
         <w:pStyle w:val="Heading3"/>
-      </w:pPr>
-      <w:r>
+        <w:rPr>
+          <w:rFonts w:ascii="Montserrat" w:hAnsi="Montserrat"/>
+        </w:rPr>
+      </w:pPr>
+      <w:r>
+        <w:rPr>
+          <w:rFonts w:ascii="Montserrat" w:hAnsi="Montserrat"/>
+        </w:rPr>
         <w:t>1.22</w:t>
       </w:r>
       <w:r>
+        <w:rPr>
+          <w:rFonts w:ascii="Montserrat" w:hAnsi="Montserrat"/>
+        </w:rPr>
         <w:t xml:space="preserve">- Close </w:t>
       </w:r>
       <w:r>
+        <w:rPr>
+          <w:rFonts w:ascii="Montserrat" w:hAnsi="Montserrat"/>
+        </w:rPr>
         <w:t>Window</w:t>
       </w:r>
     </w:p>
     <w:p>
       <w:pPr>
         <w:ind w:left="144"/>
-      </w:pPr>
-      <w:r>
+        <w:rPr>
+          <w:rFonts w:ascii="Montserrat" w:hAnsi="Montserrat"/>
+        </w:rPr>
+      </w:pPr>
+      <w:r>
+        <w:rPr>
+          <w:rFonts w:ascii="Montserrat" w:hAnsi="Montserrat"/>
+        </w:rPr>
         <w:t xml:space="preserve">Ctrl </w:t>
       </w:r>
       <w:r>
+        <w:rPr>
+          <w:rFonts w:ascii="Montserrat" w:hAnsi="Montserrat"/>
+        </w:rPr>
         <w:t>+ W</w:t>
       </w:r>
     </w:p>
     <w:p>
       <w:pPr>
         <w:pStyle w:val="Heading3"/>
-      </w:pPr>
-      <w:r>
+        <w:rPr>
+          <w:rFonts w:ascii="Montserrat" w:hAnsi="Montserrat"/>
+        </w:rPr>
+      </w:pPr>
+      <w:r>
+        <w:rPr>
+          <w:rFonts w:ascii="Montserrat" w:hAnsi="Montserrat"/>
+        </w:rPr>
         <w:t>1.23</w:t>
       </w:r>
       <w:r>
+        <w:rPr>
+          <w:rFonts w:ascii="Montserrat" w:hAnsi="Montserrat"/>
+        </w:rPr>
         <w:t xml:space="preserve">- Page </w:t>
       </w:r>
       <w:r>
+        <w:rPr>
+          <w:rFonts w:ascii="Montserrat" w:hAnsi="Montserrat"/>
+        </w:rPr>
         <w:t>up</w:t>
       </w:r>
     </w:p>
     <w:p>
       <w:pPr>
         <w:ind w:left="144"/>
-      </w:pPr>
-      <w:r>
+        <w:rPr>
+          <w:rFonts w:ascii="Montserrat" w:hAnsi="Montserrat"/>
+        </w:rPr>
+      </w:pPr>
+      <w:r>
+        <w:rPr>
+          <w:rFonts w:ascii="Montserrat" w:hAnsi="Montserrat"/>
+        </w:rPr>
         <w:t xml:space="preserve">Ctrl </w:t>
       </w:r>
       <w:r>
+        <w:rPr>
+          <w:rFonts w:ascii="Montserrat" w:hAnsi="Montserrat"/>
+        </w:rPr>
         <w:t>+ up</w:t>
       </w:r>
     </w:p>
     <w:p>
       <w:pPr>
         <w:pStyle w:val="Heading3"/>
-      </w:pPr>
-      <w:r>
+        <w:rPr>
+          <w:rFonts w:ascii="Montserrat" w:hAnsi="Montserrat"/>
+        </w:rPr>
+      </w:pPr>
+      <w:r>
+        <w:rPr>
+          <w:rFonts w:ascii="Montserrat" w:hAnsi="Montserrat"/>
+        </w:rPr>
+        <w:lastRenderedPageBreak/>
         <w:t>1.24</w:t>
       </w:r>
       <w:r>
+        <w:rPr>
+          <w:rFonts w:ascii="Montserrat" w:hAnsi="Montserrat"/>
+        </w:rPr>
         <w:t xml:space="preserve">- Page </w:t>
       </w:r>
       <w:r>
+        <w:rPr>
+          <w:rFonts w:ascii="Montserrat" w:hAnsi="Montserrat"/>
+        </w:rPr>
         <w:t>Down</w:t>
       </w:r>
     </w:p>
     <w:p>
       <w:pPr>
         <w:ind w:left="144"/>
-      </w:pPr>
-      <w:r>
+        <w:rPr>
+          <w:rFonts w:ascii="Montserrat" w:hAnsi="Montserrat"/>
+        </w:rPr>
+      </w:pPr>
+      <w:r>
+        <w:rPr>
+          <w:rFonts w:ascii="Montserrat" w:hAnsi="Montserrat"/>
+        </w:rPr>
         <w:t xml:space="preserve">Ctrl </w:t>
       </w:r>
       <w:r>
+        <w:rPr>
+          <w:rFonts w:ascii="Montserrat" w:hAnsi="Montserrat"/>
+        </w:rPr>
         <w:t>+ down</w:t>
       </w:r>
     </w:p>
     <w:p>
       <w:pPr>
         <w:pStyle w:val="Heading3"/>
-      </w:pPr>
-      <w:r>
+        <w:rPr>
+          <w:rFonts w:ascii="Montserrat" w:hAnsi="Montserrat"/>
+        </w:rPr>
+      </w:pPr>
+      <w:r>
+        <w:rPr>
+          <w:rFonts w:ascii="Montserrat" w:hAnsi="Montserrat"/>
+        </w:rPr>
         <w:t>1.25</w:t>
       </w:r>
       <w:r>
+        <w:rPr>
+          <w:rFonts w:ascii="Montserrat" w:hAnsi="Montserrat"/>
+        </w:rPr>
         <w:t>- HIGHLIGHTER</w:t>
       </w:r>
     </w:p>
     <w:p>
       <w:pPr>
         <w:ind w:left="144"/>
-      </w:pPr>
-      <w:r>
+        <w:rPr>
+          <w:rFonts w:ascii="Montserrat" w:hAnsi="Montserrat"/>
+        </w:rPr>
+      </w:pPr>
+      <w:r>
+        <w:rPr>
+          <w:rFonts w:ascii="Montserrat" w:hAnsi="Montserrat"/>
+        </w:rPr>
         <w:t xml:space="preserve">Ctrl </w:t>
       </w:r>
       <w:r>
+        <w:rPr>
+          <w:rFonts w:ascii="Montserrat" w:hAnsi="Montserrat"/>
+        </w:rPr>
         <w:t>+ G</w:t>
       </w:r>
     </w:p>
     <w:p>
       <w:pPr>
         <w:pStyle w:val="Heading3"/>
-      </w:pPr>
-      <w:r>
-        <w:lastRenderedPageBreak/>
+        <w:rPr>
+          <w:rFonts w:ascii="Montserrat" w:hAnsi="Montserrat"/>
+        </w:rPr>
+      </w:pPr>
+      <w:r>
+        <w:rPr>
+          <w:rFonts w:ascii="Montserrat" w:hAnsi="Montserrat"/>
+        </w:rPr>
         <w:t>1.26</w:t>
       </w:r>
       <w:r>
+        <w:rPr>
+          <w:rFonts w:ascii="Montserrat" w:hAnsi="Montserrat"/>
+        </w:rPr>
         <w:t xml:space="preserve">- Background </w:t>
       </w:r>
       <w:r>
+        <w:rPr>
+          <w:rFonts w:ascii="Montserrat" w:hAnsi="Montserrat"/>
+        </w:rPr>
         <w:t>Colors</w:t>
       </w:r>
     </w:p>
     <w:p>
       <w:pPr>
         <w:ind w:left="144"/>
-      </w:pPr>
-      <w:r>
+        <w:rPr>
+          <w:rFonts w:ascii="Montserrat" w:hAnsi="Montserrat"/>
+        </w:rPr>
+      </w:pPr>
+      <w:r>
+        <w:rPr>
+          <w:rFonts w:ascii="Montserrat" w:hAnsi="Montserrat"/>
+        </w:rPr>
         <w:t xml:space="preserve">Ctrl </w:t>
       </w:r>
       <w:r>
-        <w:t>+ \   (on the right)</w:t>
-      </w:r>
-    </w:p>
-    <w:p>
-      <w:pPr>
-        <w:ind w:left="144"/>
-      </w:pPr>
-      <w:r>
-        <w:rPr>
+        <w:rPr>
+          <w:rFonts w:ascii="Montserrat" w:hAnsi="Montserrat"/>
+        </w:rPr>
+        <w:t>+ \</w:t>
+      </w:r>
+      <w:proofErr w:type="gramStart"/>
+      <w:r>
+        <w:rPr>
+          <w:rFonts w:ascii="Montserrat" w:hAnsi="Montserrat"/>
+        </w:rPr>
+        <w:t xml:space="preserve">   (</w:t>
+      </w:r>
+      <w:proofErr w:type="gramEnd"/>
+      <w:r>
+        <w:rPr>
+          <w:rFonts w:ascii="Montserrat" w:hAnsi="Montserrat"/>
+        </w:rPr>
+        <w:t>on the right)</w:t>
+      </w:r>
+    </w:p>
+    <w:p>
+      <w:pPr>
+        <w:pStyle w:val="Heading3"/>
+        <w:rPr>
+          <w:rFonts w:ascii="Montserrat" w:hAnsi="Montserrat"/>
+        </w:rPr>
+      </w:pPr>
+      <w:r>
+        <w:rPr>
+          <w:rFonts w:ascii="Montserrat" w:hAnsi="Montserrat"/>
+        </w:rPr>
+        <w:t xml:space="preserve">1.27- </w:t>
+      </w:r>
+      <w:proofErr w:type="spellStart"/>
+      <w:r>
+        <w:rPr>
+          <w:rFonts w:ascii="Montserrat" w:hAnsi="Montserrat"/>
+        </w:rPr>
+        <w:t>OpenNavPaneHeadings</w:t>
+      </w:r>
+      <w:proofErr w:type="spellEnd"/>
+      <w:r>
+        <w:rPr>
+          <w:rFonts w:ascii="Montserrat" w:hAnsi="Montserrat"/>
+        </w:rPr>
+        <w:t xml:space="preserve"> (To Navigate with Keyboard)</w:t>
+      </w:r>
+    </w:p>
+    <w:p>
+      <w:pPr>
+        <w:ind w:left="144"/>
+        <w:rPr>
+          <w:rFonts w:ascii="Montserrat" w:hAnsi="Montserrat"/>
+        </w:rPr>
+      </w:pPr>
+      <w:r>
+        <w:rPr>
+          <w:rFonts w:ascii="Montserrat" w:hAnsi="Montserrat"/>
+        </w:rPr>
+        <w:t>Ctrl + D</w:t>
+      </w:r>
+    </w:p>
+    <w:p>
+      <w:pPr>
+        <w:ind w:left="144"/>
+        <w:rPr>
+          <w:rFonts w:ascii="Montserrat" w:hAnsi="Montserrat"/>
+        </w:rPr>
+      </w:pPr>
+      <w:r>
+        <w:rPr>
+          <w:rFonts w:ascii="Montserrat" w:hAnsi="Montserrat"/>
           <w:b/>
           <w:bCs/>
         </w:rPr>
@@ -731,138 +1455,273 @@
         <w:spacing w:after="160" w:line="259" w:lineRule="auto"/>
         <w:ind w:left="144"/>
         <w:rPr>
-          <w:rFonts w:cs="Times New Roman"/>
+          <w:rFonts w:ascii="Montserrat" w:hAnsi="Montserrat" w:cs="Times New Roman"/>
           <w:color w:val="C00000"/>
           <w:sz w:val="34"/>
           <w:u w:val="single"/>
         </w:rPr>
       </w:pPr>
       <w:r>
+        <w:rPr>
+          <w:rFonts w:ascii="Montserrat" w:hAnsi="Montserrat"/>
+        </w:rPr>
         <w:br w:type="page"/>
       </w:r>
     </w:p>
     <w:p>
       <w:pPr>
         <w:pStyle w:val="Heading2"/>
-      </w:pPr>
-      <w:r>
+        <w:rPr>
+          <w:rFonts w:ascii="Montserrat" w:hAnsi="Montserrat"/>
+        </w:rPr>
+      </w:pPr>
+      <w:r>
+        <w:rPr>
+          <w:rFonts w:ascii="Montserrat" w:hAnsi="Montserrat"/>
+        </w:rPr>
         <w:lastRenderedPageBreak/>
         <w:t>02</w:t>
       </w:r>
       <w:r>
+        <w:rPr>
+          <w:rFonts w:ascii="Montserrat" w:hAnsi="Montserrat"/>
+        </w:rPr>
         <w:t xml:space="preserve">- How </w:t>
       </w:r>
       <w:r>
+        <w:rPr>
+          <w:rFonts w:ascii="Montserrat" w:hAnsi="Montserrat"/>
+        </w:rPr>
         <w:t xml:space="preserve">to </w:t>
       </w:r>
       <w:r>
+        <w:rPr>
+          <w:rFonts w:ascii="Montserrat" w:hAnsi="Montserrat"/>
+        </w:rPr>
         <w:t>Implement Changes</w:t>
       </w:r>
     </w:p>
     <w:p>
       <w:pPr>
         <w:pStyle w:val="Heading3"/>
-      </w:pPr>
-      <w:r>
+        <w:rPr>
+          <w:rFonts w:ascii="Montserrat" w:hAnsi="Montserrat"/>
+        </w:rPr>
+      </w:pPr>
+      <w:r>
+        <w:rPr>
+          <w:rFonts w:ascii="Montserrat" w:hAnsi="Montserrat"/>
+        </w:rPr>
         <w:t>2.1</w:t>
       </w:r>
       <w:r>
+        <w:rPr>
+          <w:rFonts w:ascii="Montserrat" w:hAnsi="Montserrat"/>
+        </w:rPr>
         <w:t xml:space="preserve">- Change </w:t>
       </w:r>
       <w:r>
+        <w:rPr>
+          <w:rFonts w:ascii="Montserrat" w:hAnsi="Montserrat"/>
+        </w:rPr>
         <w:t xml:space="preserve">a </w:t>
       </w:r>
       <w:r>
+        <w:rPr>
+          <w:rFonts w:ascii="Montserrat" w:hAnsi="Montserrat"/>
+        </w:rPr>
         <w:t>Shortcut</w:t>
       </w:r>
     </w:p>
     <w:p>
       <w:pPr>
         <w:ind w:left="144"/>
-      </w:pPr>
-      <w:r>
-        <w:t>Rightclick anywhere on the ribbon -&gt; Customize Ribbon -&gt; keyboard shortcuts Customize Button -&gt; AllCommands -&gt; Search your command and assign a shortcut</w:t>
-      </w:r>
-    </w:p>
-    <w:p>
-      <w:pPr>
-        <w:ind w:left="144"/>
-      </w:pPr>
-      <w:r>
+        <w:rPr>
+          <w:rFonts w:ascii="Montserrat" w:hAnsi="Montserrat"/>
+        </w:rPr>
+      </w:pPr>
+      <w:proofErr w:type="spellStart"/>
+      <w:r>
+        <w:rPr>
+          <w:rFonts w:ascii="Montserrat" w:hAnsi="Montserrat"/>
+        </w:rPr>
+        <w:t>Rightclick</w:t>
+      </w:r>
+      <w:proofErr w:type="spellEnd"/>
+      <w:r>
+        <w:rPr>
+          <w:rFonts w:ascii="Montserrat" w:hAnsi="Montserrat"/>
+        </w:rPr>
+        <w:t xml:space="preserve"> anywhere on the ribbon -&gt; Customize Ribbon -&gt; keyboard shortcuts Customize Button -&gt; </w:t>
+      </w:r>
+      <w:proofErr w:type="spellStart"/>
+      <w:r>
+        <w:rPr>
+          <w:rFonts w:ascii="Montserrat" w:hAnsi="Montserrat"/>
+        </w:rPr>
+        <w:t>AllCommands</w:t>
+      </w:r>
+      <w:proofErr w:type="spellEnd"/>
+      <w:r>
+        <w:rPr>
+          <w:rFonts w:ascii="Montserrat" w:hAnsi="Montserrat"/>
+        </w:rPr>
+        <w:t xml:space="preserve"> -&gt; Search your command and assign a shortcut</w:t>
+      </w:r>
+    </w:p>
+    <w:p>
+      <w:pPr>
+        <w:ind w:left="144"/>
+        <w:rPr>
+          <w:rFonts w:ascii="Montserrat" w:hAnsi="Montserrat"/>
+        </w:rPr>
+      </w:pPr>
+      <w:r>
+        <w:rPr>
+          <w:rFonts w:ascii="Montserrat" w:hAnsi="Montserrat"/>
+        </w:rPr>
         <w:t xml:space="preserve"> </w:t>
       </w:r>
     </w:p>
     <w:p>
       <w:pPr>
         <w:ind w:left="144"/>
-      </w:pPr>
-      <w:r>
+        <w:rPr>
+          <w:rFonts w:ascii="Montserrat" w:hAnsi="Montserrat"/>
+        </w:rPr>
+      </w:pPr>
+      <w:r>
+        <w:rPr>
+          <w:rFonts w:ascii="Montserrat" w:hAnsi="Montserrat"/>
+        </w:rPr>
         <w:t>The commands up are based on their names you can search</w:t>
       </w:r>
     </w:p>
     <w:p>
       <w:pPr>
         <w:pStyle w:val="Heading3"/>
-      </w:pPr>
-      <w:r>
+        <w:rPr>
+          <w:rFonts w:ascii="Montserrat" w:hAnsi="Montserrat"/>
+        </w:rPr>
+      </w:pPr>
+      <w:r>
+        <w:rPr>
+          <w:rFonts w:ascii="Montserrat" w:hAnsi="Montserrat"/>
+        </w:rPr>
         <w:t>2.2</w:t>
       </w:r>
       <w:r>
+        <w:rPr>
+          <w:rFonts w:ascii="Montserrat" w:hAnsi="Montserrat"/>
+        </w:rPr>
         <w:t xml:space="preserve">- Heading </w:t>
       </w:r>
       <w:r>
+        <w:rPr>
+          <w:rFonts w:ascii="Montserrat" w:hAnsi="Montserrat"/>
+        </w:rPr>
         <w:t>Shortcut:</w:t>
       </w:r>
     </w:p>
     <w:p>
       <w:pPr>
         <w:ind w:left="144"/>
-      </w:pPr>
-      <w:r>
+        <w:rPr>
+          <w:rFonts w:ascii="Montserrat" w:hAnsi="Montserrat"/>
+        </w:rPr>
+      </w:pPr>
+      <w:r>
+        <w:rPr>
+          <w:rFonts w:ascii="Montserrat" w:hAnsi="Montserrat"/>
+        </w:rPr>
         <w:t>Right click on a heading -&gt; Modify -&gt; Radio button “New documents based on this template” -&gt; Format button -&gt; Shortcut Key</w:t>
       </w:r>
     </w:p>
     <w:p>
       <w:pPr>
         <w:pStyle w:val="Heading3"/>
-      </w:pPr>
-      <w:r>
+        <w:rPr>
+          <w:rFonts w:ascii="Montserrat" w:hAnsi="Montserrat"/>
+        </w:rPr>
+      </w:pPr>
+      <w:r>
+        <w:rPr>
+          <w:rFonts w:ascii="Montserrat" w:hAnsi="Montserrat"/>
+        </w:rPr>
         <w:t>2.3</w:t>
       </w:r>
       <w:r>
+        <w:rPr>
+          <w:rFonts w:ascii="Montserrat" w:hAnsi="Montserrat"/>
+        </w:rPr>
         <w:t xml:space="preserve">- Heading </w:t>
       </w:r>
       <w:r>
+        <w:rPr>
+          <w:rFonts w:ascii="Montserrat" w:hAnsi="Montserrat"/>
+        </w:rPr>
         <w:t>Settings:</w:t>
       </w:r>
     </w:p>
     <w:p>
       <w:pPr>
         <w:pStyle w:val="Heading4"/>
-      </w:pPr>
-      <w:r>
+        <w:rPr>
+          <w:rFonts w:ascii="Montserrat" w:hAnsi="Montserrat"/>
+        </w:rPr>
+      </w:pPr>
+      <w:r>
+        <w:rPr>
+          <w:rFonts w:ascii="Montserrat" w:hAnsi="Montserrat"/>
+        </w:rPr>
         <w:t>2.3.1</w:t>
       </w:r>
       <w:r>
+        <w:rPr>
+          <w:rFonts w:ascii="Montserrat" w:hAnsi="Montserrat"/>
+        </w:rPr>
         <w:t>- Heading1</w:t>
       </w:r>
     </w:p>
     <w:p>
       <w:pPr>
         <w:ind w:left="288"/>
-      </w:pPr>
-      <w:r>
-        <w:t>Calibri(Body), 24, Bold and Underline, Blue, Centered</w:t>
+        <w:rPr>
+          <w:rFonts w:ascii="Montserrat" w:hAnsi="Montserrat"/>
+        </w:rPr>
+      </w:pPr>
+      <w:proofErr w:type="gramStart"/>
+      <w:r>
+        <w:rPr>
+          <w:rFonts w:ascii="Montserrat" w:hAnsi="Montserrat"/>
+        </w:rPr>
+        <w:t>Calibri(</w:t>
+      </w:r>
+      <w:proofErr w:type="gramEnd"/>
+      <w:r>
+        <w:rPr>
+          <w:rFonts w:ascii="Montserrat" w:hAnsi="Montserrat"/>
+        </w:rPr>
+        <w:t>Body), 24, Bold and Underline, Blue, Centered</w:t>
       </w:r>
     </w:p>
     <w:p>
       <w:pPr>
         <w:pStyle w:val="Heading4"/>
-      </w:pPr>
-      <w:r>
+        <w:rPr>
+          <w:rFonts w:ascii="Montserrat" w:hAnsi="Montserrat"/>
+        </w:rPr>
+      </w:pPr>
+      <w:r>
+        <w:rPr>
+          <w:rFonts w:ascii="Montserrat" w:hAnsi="Montserrat"/>
+        </w:rPr>
         <w:t>2.3.2</w:t>
       </w:r>
       <w:r>
+        <w:rPr>
+          <w:rFonts w:ascii="Montserrat" w:hAnsi="Montserrat"/>
+        </w:rPr>
         <w:t xml:space="preserve">- Heading2 </w:t>
       </w:r>
     </w:p>
@@ -870,30 +1729,64 @@
       <w:pPr>
         <w:ind w:left="288"/>
         <w:rPr>
-          <w:rFonts w:ascii="Calibri" w:eastAsia="Calibri" w:hAnsi="Calibri" w:cs="Calibri"/>
-        </w:rPr>
-      </w:pPr>
-      <w:r>
-        <w:rPr>
-          <w:rFonts w:ascii="Calibri" w:eastAsia="Calibri" w:hAnsi="Calibri" w:cs="Calibri"/>
-        </w:rPr>
-        <w:t>Font: 17 pt, Underline, Font color: Dark Red, Complex Script Font: Times New Roman, Left-to-right, Keep with next, Level 2</w:t>
-      </w:r>
-      <w:r>
+          <w:rFonts w:ascii="Montserrat" w:eastAsia="Calibri" w:hAnsi="Montserrat" w:cs="Calibri"/>
+        </w:rPr>
+      </w:pPr>
+      <w:r>
+        <w:rPr>
+          <w:rFonts w:ascii="Montserrat" w:eastAsia="Calibri" w:hAnsi="Montserrat" w:cs="Calibri"/>
+        </w:rPr>
+        <w:t xml:space="preserve">Font: 17 </w:t>
+      </w:r>
+      <w:proofErr w:type="spellStart"/>
+      <w:r>
+        <w:rPr>
+          <w:rFonts w:ascii="Montserrat" w:eastAsia="Calibri" w:hAnsi="Montserrat" w:cs="Calibri"/>
+        </w:rPr>
+        <w:t>pt</w:t>
+      </w:r>
+      <w:proofErr w:type="spellEnd"/>
+      <w:r>
+        <w:rPr>
+          <w:rFonts w:ascii="Montserrat" w:eastAsia="Calibri" w:hAnsi="Montserrat" w:cs="Calibri"/>
+        </w:rPr>
+        <w:t xml:space="preserve">, Underline, Font color: Dark Red, Complex Script Font: Times New Roman, Left-to-right, </w:t>
+      </w:r>
+      <w:proofErr w:type="gramStart"/>
+      <w:r>
+        <w:rPr>
+          <w:rFonts w:ascii="Montserrat" w:eastAsia="Calibri" w:hAnsi="Montserrat" w:cs="Calibri"/>
+        </w:rPr>
+        <w:t>Keep</w:t>
+      </w:r>
+      <w:proofErr w:type="gramEnd"/>
+      <w:r>
+        <w:rPr>
+          <w:rFonts w:ascii="Montserrat" w:eastAsia="Calibri" w:hAnsi="Montserrat" w:cs="Calibri"/>
+        </w:rPr>
+        <w:t xml:space="preserve"> with next, Level 2</w:t>
+      </w:r>
+      <w:r>
+        <w:rPr>
+          <w:rFonts w:ascii="Montserrat" w:hAnsi="Montserrat"/>
+        </w:rPr>
         <w:br/>
       </w:r>
       <w:r>
         <w:rPr>
-          <w:rFonts w:ascii="Calibri" w:eastAsia="Calibri" w:hAnsi="Calibri" w:cs="Calibri"/>
+          <w:rFonts w:ascii="Montserrat" w:eastAsia="Calibri" w:hAnsi="Montserrat" w:cs="Calibri"/>
         </w:rPr>
         <w:t>Tab stops:  1.18", Left, Style: Linked, Show in the Styles gallery</w:t>
       </w:r>
       <w:r>
+        <w:rPr>
+          <w:rFonts w:ascii="Montserrat" w:hAnsi="Montserrat"/>
+        </w:rPr>
         <w:br/>
       </w:r>
       <w:r>
         <w:rPr>
-          <w:rFonts w:ascii="Calibri" w:eastAsia="Calibri" w:hAnsi="Calibri" w:cs="Calibri"/>
+          <w:rFonts w:ascii="Montserrat" w:eastAsia="Calibri" w:hAnsi="Montserrat" w:cs="Calibri"/>
         </w:rPr>
         <w:t>Based on: Normal</w:t>
       </w:r>
@@ -901,11 +1794,20 @@
     <w:p>
       <w:pPr>
         <w:pStyle w:val="Heading4"/>
-      </w:pPr>
-      <w:r>
+        <w:rPr>
+          <w:rFonts w:ascii="Montserrat" w:hAnsi="Montserrat"/>
+        </w:rPr>
+      </w:pPr>
+      <w:r>
+        <w:rPr>
+          <w:rFonts w:ascii="Montserrat" w:hAnsi="Montserrat"/>
+        </w:rPr>
         <w:t>2.3.3</w:t>
       </w:r>
       <w:r>
+        <w:rPr>
+          <w:rFonts w:ascii="Montserrat" w:hAnsi="Montserrat"/>
+        </w:rPr>
         <w:t>- Heading3</w:t>
       </w:r>
     </w:p>
@@ -913,30 +1815,78 @@
       <w:pPr>
         <w:ind w:left="288"/>
         <w:rPr>
-          <w:rFonts w:ascii="Calibri" w:eastAsia="Calibri" w:hAnsi="Calibri" w:cs="Calibri"/>
-        </w:rPr>
-      </w:pPr>
-      <w:r>
-        <w:rPr>
-          <w:rFonts w:ascii="Calibri" w:eastAsia="Calibri" w:hAnsi="Calibri" w:cs="Calibri"/>
-        </w:rPr>
-        <w:t>Font: 16 pt, Underline, Font color: Custom Color(RGB(0,100,17)), Complex Script Font: Times New Roman, 7 pt, Indent:</w:t>
-      </w:r>
-      <w:r>
+          <w:rFonts w:ascii="Montserrat" w:eastAsia="Calibri" w:hAnsi="Montserrat" w:cs="Calibri"/>
+        </w:rPr>
+      </w:pPr>
+      <w:r>
+        <w:rPr>
+          <w:rFonts w:ascii="Montserrat" w:eastAsia="Calibri" w:hAnsi="Montserrat" w:cs="Calibri"/>
+        </w:rPr>
+        <w:t xml:space="preserve">Font: 16 </w:t>
+      </w:r>
+      <w:proofErr w:type="spellStart"/>
+      <w:r>
+        <w:rPr>
+          <w:rFonts w:ascii="Montserrat" w:eastAsia="Calibri" w:hAnsi="Montserrat" w:cs="Calibri"/>
+        </w:rPr>
+        <w:t>pt</w:t>
+      </w:r>
+      <w:proofErr w:type="spellEnd"/>
+      <w:r>
+        <w:rPr>
+          <w:rFonts w:ascii="Montserrat" w:eastAsia="Calibri" w:hAnsi="Montserrat" w:cs="Calibri"/>
+        </w:rPr>
+        <w:t xml:space="preserve">, Underline, Font color: Custom </w:t>
+      </w:r>
+      <w:proofErr w:type="gramStart"/>
+      <w:r>
+        <w:rPr>
+          <w:rFonts w:ascii="Montserrat" w:eastAsia="Calibri" w:hAnsi="Montserrat" w:cs="Calibri"/>
+        </w:rPr>
+        <w:t>Color(</w:t>
+      </w:r>
+      <w:proofErr w:type="gramEnd"/>
+      <w:r>
+        <w:rPr>
+          <w:rFonts w:ascii="Montserrat" w:eastAsia="Calibri" w:hAnsi="Montserrat" w:cs="Calibri"/>
+        </w:rPr>
+        <w:t xml:space="preserve">RGB(0,100,17)), Complex Script Font: Times New Roman, 7 </w:t>
+      </w:r>
+      <w:proofErr w:type="spellStart"/>
+      <w:r>
+        <w:rPr>
+          <w:rFonts w:ascii="Montserrat" w:eastAsia="Calibri" w:hAnsi="Montserrat" w:cs="Calibri"/>
+        </w:rPr>
+        <w:t>pt</w:t>
+      </w:r>
+      <w:proofErr w:type="spellEnd"/>
+      <w:r>
+        <w:rPr>
+          <w:rFonts w:ascii="Montserrat" w:eastAsia="Calibri" w:hAnsi="Montserrat" w:cs="Calibri"/>
+        </w:rPr>
+        <w:t>, Indent:</w:t>
+      </w:r>
+      <w:r>
+        <w:rPr>
+          <w:rFonts w:ascii="Montserrat" w:hAnsi="Montserrat"/>
+        </w:rPr>
         <w:t xml:space="preserve"> </w:t>
       </w:r>
       <w:r>
         <w:rPr>
-          <w:rFonts w:ascii="Calibri" w:eastAsia="Calibri" w:hAnsi="Calibri" w:cs="Calibri"/>
+          <w:rFonts w:ascii="Montserrat" w:eastAsia="Calibri" w:hAnsi="Montserrat" w:cs="Calibri"/>
         </w:rPr>
         <w:t>Before:  0.2", Left-to-right, Keep with next, Level 3</w:t>
       </w:r>
       <w:r>
+        <w:rPr>
+          <w:rFonts w:ascii="Montserrat" w:hAnsi="Montserrat"/>
+        </w:rPr>
         <w:br/>
       </w:r>
       <w:r>
         <w:rPr>
-          <w:rFonts w:ascii="Calibri" w:eastAsia="Calibri" w:hAnsi="Calibri" w:cs="Calibri"/>
+          <w:rFonts w:ascii="Montserrat" w:eastAsia="Calibri" w:hAnsi="Montserrat" w:cs="Calibri"/>
         </w:rPr>
         <w:t xml:space="preserve">Tab stops:  0.39", Left +  1.32", Left, </w:t>
       </w:r>
@@ -944,11 +1894,20 @@
     <w:p>
       <w:pPr>
         <w:pStyle w:val="Heading4"/>
-      </w:pPr>
-      <w:r>
+        <w:rPr>
+          <w:rFonts w:ascii="Montserrat" w:hAnsi="Montserrat"/>
+        </w:rPr>
+      </w:pPr>
+      <w:r>
+        <w:rPr>
+          <w:rFonts w:ascii="Montserrat" w:hAnsi="Montserrat"/>
+        </w:rPr>
         <w:t>2.3.4</w:t>
       </w:r>
       <w:r>
+        <w:rPr>
+          <w:rFonts w:ascii="Montserrat" w:hAnsi="Montserrat"/>
+        </w:rPr>
         <w:t>- Heading4</w:t>
       </w:r>
     </w:p>
@@ -956,21 +1915,52 @@
       <w:pPr>
         <w:ind w:left="288"/>
         <w:rPr>
-          <w:rFonts w:ascii="Calibri" w:eastAsia="Calibri" w:hAnsi="Calibri" w:cs="Calibri"/>
-        </w:rPr>
-      </w:pPr>
-      <w:r>
-        <w:rPr>
-          <w:rFonts w:ascii="Calibri" w:eastAsia="Calibri" w:hAnsi="Calibri" w:cs="Calibri"/>
-        </w:rPr>
-        <w:t>Font: 15 pt, Underline, Font color: Custom Color(RGB(2,2,202)), Complex Script Font: Times New Roman, Indent:</w:t>
-      </w:r>
-      <w:r>
+          <w:rFonts w:ascii="Montserrat" w:eastAsia="Calibri" w:hAnsi="Montserrat" w:cs="Calibri"/>
+        </w:rPr>
+      </w:pPr>
+      <w:r>
+        <w:rPr>
+          <w:rFonts w:ascii="Montserrat" w:eastAsia="Calibri" w:hAnsi="Montserrat" w:cs="Calibri"/>
+        </w:rPr>
+        <w:t xml:space="preserve">Font: 15 </w:t>
+      </w:r>
+      <w:proofErr w:type="spellStart"/>
+      <w:r>
+        <w:rPr>
+          <w:rFonts w:ascii="Montserrat" w:eastAsia="Calibri" w:hAnsi="Montserrat" w:cs="Calibri"/>
+        </w:rPr>
+        <w:t>pt</w:t>
+      </w:r>
+      <w:proofErr w:type="spellEnd"/>
+      <w:r>
+        <w:rPr>
+          <w:rFonts w:ascii="Montserrat" w:eastAsia="Calibri" w:hAnsi="Montserrat" w:cs="Calibri"/>
+        </w:rPr>
+        <w:t xml:space="preserve">, Underline, Font color: Custom </w:t>
+      </w:r>
+      <w:proofErr w:type="gramStart"/>
+      <w:r>
+        <w:rPr>
+          <w:rFonts w:ascii="Montserrat" w:eastAsia="Calibri" w:hAnsi="Montserrat" w:cs="Calibri"/>
+        </w:rPr>
+        <w:t>Color(</w:t>
+      </w:r>
+      <w:proofErr w:type="gramEnd"/>
+      <w:r>
+        <w:rPr>
+          <w:rFonts w:ascii="Montserrat" w:eastAsia="Calibri" w:hAnsi="Montserrat" w:cs="Calibri"/>
+        </w:rPr>
+        <w:t>RGB(2,2,202)), Complex Script Font: Times New Roman, Indent:</w:t>
+      </w:r>
+      <w:r>
+        <w:rPr>
+          <w:rFonts w:ascii="Montserrat" w:hAnsi="Montserrat"/>
+        </w:rPr>
         <w:t xml:space="preserve"> </w:t>
       </w:r>
       <w:r>
         <w:rPr>
-          <w:rFonts w:ascii="Calibri" w:eastAsia="Calibri" w:hAnsi="Calibri" w:cs="Calibri"/>
+          <w:rFonts w:ascii="Montserrat" w:eastAsia="Calibri" w:hAnsi="Montserrat" w:cs="Calibri"/>
         </w:rPr>
         <w:t>Before:  0.4", Left-to-right</w:t>
       </w:r>
@@ -978,35 +1968,61 @@
     <w:p>
       <w:pPr>
         <w:pStyle w:val="Heading4"/>
-      </w:pPr>
-      <w:r>
+        <w:rPr>
+          <w:rFonts w:ascii="Montserrat" w:hAnsi="Montserrat"/>
+        </w:rPr>
+      </w:pPr>
+      <w:r>
+        <w:rPr>
+          <w:rFonts w:ascii="Montserrat" w:hAnsi="Montserrat"/>
+        </w:rPr>
         <w:t>2.3.5</w:t>
       </w:r>
       <w:r>
+        <w:rPr>
+          <w:rFonts w:ascii="Montserrat" w:hAnsi="Montserrat"/>
+        </w:rPr>
         <w:t>- Heading5</w:t>
       </w:r>
     </w:p>
     <w:p>
       <w:pPr>
         <w:ind w:left="288"/>
-      </w:pPr>
-      <w:r>
-        <w:rPr>
-          <w:rFonts w:ascii="Calibri" w:eastAsia="Calibri" w:hAnsi="Calibri" w:cs="Calibri"/>
-        </w:rPr>
-        <w:t>Font: 14 pt, Underline, Complex Script Font: Times New Roman, Indent:</w:t>
+        <w:rPr>
+          <w:rFonts w:ascii="Montserrat" w:hAnsi="Montserrat"/>
+        </w:rPr>
+      </w:pPr>
+      <w:r>
+        <w:rPr>
+          <w:rFonts w:ascii="Montserrat" w:eastAsia="Calibri" w:hAnsi="Montserrat" w:cs="Calibri"/>
+        </w:rPr>
+        <w:t xml:space="preserve">Font: 14 </w:t>
+      </w:r>
+      <w:proofErr w:type="spellStart"/>
+      <w:r>
+        <w:rPr>
+          <w:rFonts w:ascii="Montserrat" w:eastAsia="Calibri" w:hAnsi="Montserrat" w:cs="Calibri"/>
+        </w:rPr>
+        <w:t>pt</w:t>
+      </w:r>
+      <w:proofErr w:type="spellEnd"/>
+      <w:r>
+        <w:rPr>
+          <w:rFonts w:ascii="Montserrat" w:eastAsia="Calibri" w:hAnsi="Montserrat" w:cs="Calibri"/>
+        </w:rPr>
+        <w:t>, Underline, Complex Script Font: Times New Roman, Indent:</w:t>
       </w:r>
     </w:p>
     <w:p>
       <w:pPr>
         <w:ind w:left="288"/>
         <w:rPr>
-          <w:rFonts w:ascii="Calibri" w:eastAsia="Calibri" w:hAnsi="Calibri" w:cs="Calibri"/>
-        </w:rPr>
-      </w:pPr>
-      <w:r>
-        <w:rPr>
-          <w:rFonts w:ascii="Calibri" w:eastAsia="Calibri" w:hAnsi="Calibri" w:cs="Calibri"/>
+          <w:rFonts w:ascii="Montserrat" w:eastAsia="Calibri" w:hAnsi="Montserrat" w:cs="Calibri"/>
+        </w:rPr>
+      </w:pPr>
+      <w:r>
+        <w:rPr>
+          <w:rFonts w:ascii="Montserrat" w:eastAsia="Calibri" w:hAnsi="Montserrat" w:cs="Calibri"/>
         </w:rPr>
         <w:t>Before:  0.6", Left-to-right</w:t>
       </w:r>
@@ -1014,11 +2030,21 @@
     <w:p>
       <w:pPr>
         <w:pStyle w:val="Heading4"/>
-      </w:pPr>
-      <w:r>
+        <w:rPr>
+          <w:rFonts w:ascii="Montserrat" w:hAnsi="Montserrat"/>
+        </w:rPr>
+      </w:pPr>
+      <w:r>
+        <w:rPr>
+          <w:rFonts w:ascii="Montserrat" w:hAnsi="Montserrat"/>
+        </w:rPr>
+        <w:lastRenderedPageBreak/>
         <w:t>2.3.6</w:t>
       </w:r>
       <w:r>
+        <w:rPr>
+          <w:rFonts w:ascii="Montserrat" w:hAnsi="Montserrat"/>
+        </w:rPr>
         <w:t>- Heading6</w:t>
       </w:r>
     </w:p>
@@ -1026,105 +2052,176 @@
       <w:pPr>
         <w:ind w:left="288"/>
         <w:rPr>
-          <w:rFonts w:ascii="Calibri" w:eastAsia="Calibri" w:hAnsi="Calibri" w:cs="Calibri"/>
-        </w:rPr>
-      </w:pPr>
-      <w:r>
-        <w:rPr>
-          <w:rFonts w:ascii="Calibri" w:eastAsia="Calibri" w:hAnsi="Calibri" w:cs="Calibri"/>
-        </w:rPr>
-        <w:t>Font: 13 Bold, Font color: Background 2, Complex Script Font: Times New Roman, Bold, Indent</w:t>
-      </w:r>
-      <w:r>
-        <w:rPr>
-          <w:rFonts w:ascii="Calibri" w:eastAsia="Calibri" w:hAnsi="Calibri" w:cs="Calibri"/>
-        </w:rPr>
-        <w:t xml:space="preserve">: </w:t>
-      </w:r>
-      <w:r>
-        <w:rPr>
-          <w:rFonts w:ascii="Calibri" w:eastAsia="Calibri" w:hAnsi="Calibri" w:cs="Calibri"/>
-        </w:rPr>
-        <w:t>Before:  0.8", Left-to-right,</w:t>
+          <w:rFonts w:ascii="Montserrat" w:eastAsia="Calibri" w:hAnsi="Montserrat" w:cs="Calibri"/>
+        </w:rPr>
+      </w:pPr>
+      <w:r>
+        <w:rPr>
+          <w:rFonts w:ascii="Montserrat" w:eastAsia="Calibri" w:hAnsi="Montserrat" w:cs="Calibri"/>
+        </w:rPr>
+        <w:t>Font: 13 Bold, Font color: Background 2, Complex Script Font: Times New Roman, Bold, Indent: Before:  0.8", Left-to-right,</w:t>
       </w:r>
     </w:p>
     <w:p>
       <w:pPr>
         <w:pStyle w:val="Heading3"/>
-      </w:pPr>
-      <w:r>
-        <w:lastRenderedPageBreak/>
+        <w:rPr>
+          <w:rFonts w:ascii="Montserrat" w:hAnsi="Montserrat"/>
+        </w:rPr>
+      </w:pPr>
+      <w:r>
+        <w:rPr>
+          <w:rFonts w:ascii="Montserrat" w:hAnsi="Montserrat"/>
+        </w:rPr>
         <w:t>2.4</w:t>
       </w:r>
       <w:r>
+        <w:rPr>
+          <w:rFonts w:ascii="Montserrat" w:hAnsi="Montserrat"/>
+        </w:rPr>
         <w:t xml:space="preserve">- Add </w:t>
       </w:r>
       <w:r>
+        <w:rPr>
+          <w:rFonts w:ascii="Montserrat" w:hAnsi="Montserrat"/>
+        </w:rPr>
         <w:t>Color Heading</w:t>
       </w:r>
     </w:p>
     <w:p>
       <w:pPr>
         <w:ind w:left="144"/>
-      </w:pPr>
-      <w:r>
-        <w:t>Click  that arrow -&gt; Create a Style -&gt; Modify -&gt; Style type = Character -&gt; Style based on = “Default Paragraph Font”</w:t>
+        <w:rPr>
+          <w:rFonts w:ascii="Montserrat" w:hAnsi="Montserrat"/>
+        </w:rPr>
+      </w:pPr>
+      <w:proofErr w:type="gramStart"/>
+      <w:r>
+        <w:rPr>
+          <w:rFonts w:ascii="Montserrat" w:hAnsi="Montserrat"/>
+        </w:rPr>
+        <w:t>Click  that</w:t>
+      </w:r>
+      <w:proofErr w:type="gramEnd"/>
+      <w:r>
+        <w:rPr>
+          <w:rFonts w:ascii="Montserrat" w:hAnsi="Montserrat"/>
+        </w:rPr>
+        <w:t xml:space="preserve"> arrow -&gt; Create a Style -&gt; Modify -&gt; Style type = Character -&gt; Style based on = “Default Paragraph Font”</w:t>
       </w:r>
     </w:p>
     <w:p>
       <w:pPr>
         <w:pStyle w:val="Heading3"/>
-      </w:pPr>
-      <w:r>
+        <w:rPr>
+          <w:rFonts w:ascii="Montserrat" w:hAnsi="Montserrat"/>
+        </w:rPr>
+      </w:pPr>
+      <w:r>
+        <w:rPr>
+          <w:rFonts w:ascii="Montserrat" w:hAnsi="Montserrat"/>
+        </w:rPr>
         <w:t>2.5</w:t>
       </w:r>
       <w:r>
+        <w:rPr>
+          <w:rFonts w:ascii="Montserrat" w:hAnsi="Montserrat"/>
+        </w:rPr>
         <w:t xml:space="preserve">- Default </w:t>
       </w:r>
       <w:r>
+        <w:rPr>
+          <w:rFonts w:ascii="Montserrat" w:hAnsi="Montserrat"/>
+        </w:rPr>
         <w:t>Tabs</w:t>
       </w:r>
     </w:p>
     <w:p>
       <w:pPr>
         <w:ind w:left="144"/>
-      </w:pPr>
-      <w:r>
+        <w:rPr>
+          <w:rFonts w:ascii="Montserrat" w:hAnsi="Montserrat"/>
+        </w:rPr>
+      </w:pPr>
+      <w:r>
+        <w:rPr>
+          <w:rFonts w:ascii="Montserrat" w:hAnsi="Montserrat"/>
+        </w:rPr>
         <w:t>You need to change the Normal.dotm file</w:t>
       </w:r>
     </w:p>
     <w:p>
       <w:pPr>
         <w:ind w:left="144"/>
-      </w:pPr>
-      <w:r>
+        <w:rPr>
+          <w:rFonts w:ascii="Montserrat" w:hAnsi="Montserrat"/>
+        </w:rPr>
+      </w:pPr>
+      <w:r>
+        <w:rPr>
+          <w:rFonts w:ascii="Montserrat" w:hAnsi="Montserrat"/>
+        </w:rPr>
         <w:t>Open File Explorer and tick the Show Hidden Files</w:t>
       </w:r>
     </w:p>
     <w:p>
       <w:pPr>
         <w:ind w:left="144"/>
-      </w:pPr>
-      <w:r>
+        <w:rPr>
+          <w:rFonts w:ascii="Montserrat" w:hAnsi="Montserrat"/>
+        </w:rPr>
+      </w:pPr>
+      <w:r>
+        <w:rPr>
+          <w:rFonts w:ascii="Montserrat" w:hAnsi="Montserrat"/>
+        </w:rPr>
         <w:t xml:space="preserve">Go to </w:t>
       </w:r>
       <w:r>
         <w:rPr>
-          <w:rFonts w:ascii="Calibri" w:eastAsia="Calibri" w:hAnsi="Calibri" w:cs="Calibri"/>
-        </w:rPr>
-        <w:t>C:\Users\new laptoop\AppData\Roaming\Microsoft\Templates</w:t>
-      </w:r>
-    </w:p>
-    <w:p>
-      <w:pPr>
-        <w:ind w:left="144"/>
-        <w:rPr>
-          <w:rFonts w:ascii="Calibri" w:eastAsia="Calibri" w:hAnsi="Calibri" w:cs="Calibri"/>
-        </w:rPr>
-      </w:pPr>
-      <w:r>
-        <w:rPr>
-          <w:rFonts w:ascii="Calibri" w:eastAsia="Calibri" w:hAnsi="Calibri" w:cs="Calibri"/>
+          <w:rFonts w:ascii="Montserrat" w:eastAsia="Calibri" w:hAnsi="Montserrat" w:cs="Calibri"/>
+        </w:rPr>
+        <w:t xml:space="preserve">C:\Users\new </w:t>
+      </w:r>
+      <w:proofErr w:type="spellStart"/>
+      <w:r>
+        <w:rPr>
+          <w:rFonts w:ascii="Montserrat" w:eastAsia="Calibri" w:hAnsi="Montserrat" w:cs="Calibri"/>
+        </w:rPr>
+        <w:t>laptoop</w:t>
+      </w:r>
+      <w:proofErr w:type="spellEnd"/>
+      <w:r>
+        <w:rPr>
+          <w:rFonts w:ascii="Montserrat" w:eastAsia="Calibri" w:hAnsi="Montserrat" w:cs="Calibri"/>
+        </w:rPr>
+        <w:t>\</w:t>
+      </w:r>
+      <w:proofErr w:type="spellStart"/>
+      <w:r>
+        <w:rPr>
+          <w:rFonts w:ascii="Montserrat" w:eastAsia="Calibri" w:hAnsi="Montserrat" w:cs="Calibri"/>
+        </w:rPr>
+        <w:t>AppData</w:t>
+      </w:r>
+      <w:proofErr w:type="spellEnd"/>
+      <w:r>
+        <w:rPr>
+          <w:rFonts w:ascii="Montserrat" w:eastAsia="Calibri" w:hAnsi="Montserrat" w:cs="Calibri"/>
+        </w:rPr>
+        <w:t>\Roaming\Microsoft\Templates</w:t>
+      </w:r>
+    </w:p>
+    <w:p>
+      <w:pPr>
+        <w:ind w:left="144"/>
+        <w:rPr>
+          <w:rFonts w:ascii="Montserrat" w:eastAsia="Calibri" w:hAnsi="Montserrat" w:cs="Calibri"/>
+        </w:rPr>
+      </w:pPr>
+      <w:r>
+        <w:rPr>
+          <w:rFonts w:ascii="Montserrat" w:eastAsia="Calibri" w:hAnsi="Montserrat" w:cs="Calibri"/>
         </w:rPr>
         <w:t>Right click on Normal.dotm and click Open</w:t>
       </w:r>
@@ -1133,12 +2230,12 @@
       <w:pPr>
         <w:ind w:left="144"/>
         <w:rPr>
-          <w:rFonts w:ascii="Calibri" w:eastAsia="Calibri" w:hAnsi="Calibri" w:cs="Calibri"/>
-        </w:rPr>
-      </w:pPr>
-      <w:r>
-        <w:rPr>
-          <w:rFonts w:ascii="Calibri" w:eastAsia="Calibri" w:hAnsi="Calibri" w:cs="Calibri"/>
+          <w:rFonts w:ascii="Montserrat" w:eastAsia="Calibri" w:hAnsi="Montserrat" w:cs="Calibri"/>
+        </w:rPr>
+      </w:pPr>
+      <w:r>
+        <w:rPr>
+          <w:rFonts w:ascii="Montserrat" w:eastAsia="Calibri" w:hAnsi="Montserrat" w:cs="Calibri"/>
         </w:rPr>
         <w:t xml:space="preserve">On the Link above the page, below the ribbon, add a tab (the edge of a square thing), then double click it. </w:t>
       </w:r>
@@ -1147,12 +2244,12 @@
       <w:pPr>
         <w:ind w:left="144"/>
         <w:rPr>
-          <w:rFonts w:ascii="Calibri" w:eastAsia="Calibri" w:hAnsi="Calibri" w:cs="Calibri"/>
-        </w:rPr>
-      </w:pPr>
-      <w:r>
-        <w:rPr>
-          <w:rFonts w:ascii="Calibri" w:eastAsia="Calibri" w:hAnsi="Calibri" w:cs="Calibri"/>
+          <w:rFonts w:ascii="Montserrat" w:eastAsia="Calibri" w:hAnsi="Montserrat" w:cs="Calibri"/>
+        </w:rPr>
+      </w:pPr>
+      <w:r>
+        <w:rPr>
+          <w:rFonts w:ascii="Montserrat" w:eastAsia="Calibri" w:hAnsi="Montserrat" w:cs="Calibri"/>
         </w:rPr>
         <w:t>Clear the one you just added (Clear or Clear All) and in the Default Tab Stops make it 0.1</w:t>
       </w:r>
@@ -1161,12 +2258,12 @@
       <w:pPr>
         <w:ind w:left="144"/>
         <w:rPr>
-          <w:rFonts w:ascii="Calibri" w:eastAsia="Calibri" w:hAnsi="Calibri" w:cs="Calibri"/>
-        </w:rPr>
-      </w:pPr>
-      <w:r>
-        <w:rPr>
-          <w:rFonts w:ascii="Calibri" w:eastAsia="Calibri" w:hAnsi="Calibri" w:cs="Calibri"/>
+          <w:rFonts w:ascii="Montserrat" w:eastAsia="Calibri" w:hAnsi="Montserrat" w:cs="Calibri"/>
+        </w:rPr>
+      </w:pPr>
+      <w:r>
+        <w:rPr>
+          <w:rFonts w:ascii="Montserrat" w:eastAsia="Calibri" w:hAnsi="Montserrat" w:cs="Calibri"/>
         </w:rPr>
         <w:t>Save the Normal.dotm</w:t>
       </w:r>
@@ -1182,7 +2279,7 @@
 </file>
 
 <file path=word/styles.xml><?xml version="1.0" encoding="utf-8"?>
-<w:styles xmlns:mc="http://schemas.openxmlformats.org/markup-compatibility/2006" xmlns:r="http://schemas.openxmlformats.org/officeDocument/2006/relationships" xmlns:w="http://schemas.openxmlformats.org/wordprocessingml/2006/main" xmlns:w14="http://schemas.microsoft.com/office/word/2010/wordml" xmlns:w15="http://schemas.microsoft.com/office/word/2012/wordml" xmlns:w16cex="http://schemas.microsoft.com/office/word/2018/wordml/cex" xmlns:w16cid="http://schemas.microsoft.com/office/word/2016/wordml/cid" xmlns:w16="http://schemas.microsoft.com/office/word/2018/wordml" xmlns:w16se="http://schemas.microsoft.com/office/word/2015/wordml/symex" mc:Ignorable="w14 w15 w16se w16cid w16 w16cex">
+<w:styles xmlns:mc="http://schemas.openxmlformats.org/markup-compatibility/2006" xmlns:r="http://schemas.openxmlformats.org/officeDocument/2006/relationships" xmlns:w="http://schemas.openxmlformats.org/wordprocessingml/2006/main" xmlns:w14="http://schemas.microsoft.com/office/word/2010/wordml" xmlns:w15="http://schemas.microsoft.com/office/word/2012/wordml" xmlns:w16cex="http://schemas.microsoft.com/office/word/2018/wordml/cex" xmlns:w16cid="http://schemas.microsoft.com/office/word/2016/wordml/cid" xmlns:w16="http://schemas.microsoft.com/office/word/2018/wordml" xmlns:w16sdtdh="http://schemas.microsoft.com/office/word/2020/wordml/sdtdatahash" xmlns:w16se="http://schemas.microsoft.com/office/word/2015/wordml/symex" mc:Ignorable="w14 w15 w16se w16cid w16 w16cex w16sdtdh">
   <w:docDefaults>
     <w:rPrDefault>
       <w:rPr>

</xml_diff>